<commit_message>
update doc pdf and docx
</commit_message>
<xml_diff>
--- a/Dokumentacja.docx
+++ b/Dokumentacja.docx
@@ -5,91 +5,1553 @@
     <w:p>
       <w:pPr>
         <w:pStyle w:val="Title"/>
-      </w:pPr>
-      <w:r>
-        <w:t>Dokumentacja</w:t>
-      </w:r>
-      <w:r>
-        <w:t xml:space="preserve"> </w:t>
+        <w:rPr>
+          <w:rFonts w:ascii="Arial" w:hAnsi="Arial" w:cs="Arial"/>
+        </w:rPr>
+      </w:pPr>
+      <w:r>
+        <w:rPr>
+          <w:rFonts w:ascii="Arial" w:hAnsi="Arial" w:cs="Arial"/>
+        </w:rPr>
+        <w:t xml:space="preserve">Dokumentacja </w:t>
       </w:r>
     </w:p>
     <w:p>
       <w:pPr>
         <w:pStyle w:val="Subtitle"/>
-      </w:pPr>
-      <w:r>
+        <w:rPr>
+          <w:rFonts w:ascii="Arial" w:hAnsi="Arial" w:cs="Arial"/>
+        </w:rPr>
+      </w:pPr>
+      <w:r>
+        <w:rPr>
+          <w:rFonts w:ascii="Arial" w:hAnsi="Arial" w:cs="Arial"/>
+        </w:rPr>
         <w:t>Projekt SKJ 2022 – s22666</w:t>
       </w:r>
     </w:p>
-    <w:p/>
     <w:p>
       <w:pPr>
         <w:pStyle w:val="Heading1"/>
-      </w:pPr>
-      <w:r>
+        <w:rPr>
+          <w:rFonts w:ascii="Arial" w:hAnsi="Arial" w:cs="Arial"/>
+        </w:rPr>
+      </w:pPr>
+      <w:r>
+        <w:rPr>
+          <w:rFonts w:ascii="Arial" w:hAnsi="Arial" w:cs="Arial"/>
+        </w:rPr>
         <w:t>Model sieci i topologia</w:t>
       </w:r>
     </w:p>
-    <w:p/>
+    <w:p>
+      <w:pPr>
+        <w:rPr>
+          <w:rFonts w:ascii="Arial" w:hAnsi="Arial" w:cs="Arial"/>
+        </w:rPr>
+      </w:pPr>
+      <w:r>
+        <w:rPr>
+          <w:rFonts w:ascii="Arial" w:hAnsi="Arial" w:cs="Arial"/>
+        </w:rPr>
+        <w:t>Sieć węzłów tworzona jest zgodnie z następującym schematem:</w:t>
+      </w:r>
+    </w:p>
+    <w:p>
+      <w:pPr>
+        <w:pStyle w:val="ListParagraph"/>
+        <w:numPr>
+          <w:ilvl w:val="0"/>
+          <w:numId w:val="1"/>
+        </w:numPr>
+        <w:rPr>
+          <w:rFonts w:ascii="Arial" w:hAnsi="Arial" w:cs="Arial"/>
+        </w:rPr>
+      </w:pPr>
+      <w:r>
+        <w:rPr>
+          <w:rFonts w:ascii="Arial" w:hAnsi="Arial" w:cs="Arial"/>
+        </w:rPr>
+        <w:t>Pierwszy węzeł, który nie ma podanej bramy, rozpoczyna nową sieć.</w:t>
+      </w:r>
+    </w:p>
+    <w:p>
+      <w:pPr>
+        <w:pStyle w:val="ListParagraph"/>
+        <w:numPr>
+          <w:ilvl w:val="0"/>
+          <w:numId w:val="1"/>
+        </w:numPr>
+        <w:rPr>
+          <w:rFonts w:ascii="Arial" w:hAnsi="Arial" w:cs="Arial"/>
+        </w:rPr>
+      </w:pPr>
+      <w:r>
+        <w:rPr>
+          <w:rFonts w:ascii="Arial" w:hAnsi="Arial" w:cs="Arial"/>
+        </w:rPr>
+        <w:t>Pierwsze cztery węzły, które łączą się z danym węzłem, łączą się również ze sobą</w:t>
+      </w:r>
+    </w:p>
+    <w:p>
+      <w:pPr>
+        <w:pStyle w:val="ListParagraph"/>
+        <w:numPr>
+          <w:ilvl w:val="0"/>
+          <w:numId w:val="1"/>
+        </w:numPr>
+        <w:rPr>
+          <w:rFonts w:ascii="Arial" w:hAnsi="Arial" w:cs="Arial"/>
+        </w:rPr>
+      </w:pPr>
+      <w:r>
+        <w:rPr>
+          <w:rFonts w:ascii="Arial" w:hAnsi="Arial" w:cs="Arial"/>
+        </w:rPr>
+        <w:t>Kolejne cztery węzły, które łączą się z danym węzłem, łączą się również ze sobą ale nie z pierwszymi czterema</w:t>
+      </w:r>
+    </w:p>
+    <w:p>
+      <w:pPr>
+        <w:pStyle w:val="ListParagraph"/>
+        <w:numPr>
+          <w:ilvl w:val="0"/>
+          <w:numId w:val="1"/>
+        </w:numPr>
+        <w:rPr>
+          <w:rFonts w:ascii="Arial" w:hAnsi="Arial" w:cs="Arial"/>
+        </w:rPr>
+      </w:pPr>
+      <w:r>
+        <w:rPr>
+          <w:rFonts w:ascii="Arial" w:hAnsi="Arial" w:cs="Arial"/>
+        </w:rPr>
+        <w:t>Każdy węzeł obsługuje maksymalnie osiem połączeń</w:t>
+      </w:r>
+    </w:p>
+    <w:p>
+      <w:pPr>
+        <w:pStyle w:val="ListParagraph"/>
+        <w:numPr>
+          <w:ilvl w:val="0"/>
+          <w:numId w:val="1"/>
+        </w:numPr>
+        <w:rPr>
+          <w:rFonts w:ascii="Arial" w:hAnsi="Arial" w:cs="Arial"/>
+        </w:rPr>
+      </w:pPr>
+      <w:r>
+        <w:rPr>
+          <w:rFonts w:ascii="Arial" w:hAnsi="Arial" w:cs="Arial"/>
+        </w:rPr>
+        <w:t>Pierwsza „sieć” nazywa się wewnętrzną (nadsiecią), a druga „sieć” nazywa się zewnętrzną (podsiecią)</w:t>
+      </w:r>
+    </w:p>
+    <w:p>
+      <w:pPr>
+        <w:pStyle w:val="ListParagraph"/>
+        <w:numPr>
+          <w:ilvl w:val="0"/>
+          <w:numId w:val="1"/>
+        </w:numPr>
+        <w:rPr>
+          <w:rFonts w:ascii="Arial" w:hAnsi="Arial" w:cs="Arial"/>
+        </w:rPr>
+      </w:pPr>
+      <w:r>
+        <w:rPr>
+          <w:rFonts w:ascii="Arial" w:hAnsi="Arial" w:cs="Arial"/>
+        </w:rPr>
+        <w:t>Próba połączenia przy ośmiu istniejących połączeniach powoduje przekierowanie nowego węzła do jednego z węzłów podsieci. (Każde kolejne połączenie jest przesyłane do kolejnego węzła podsieci, tak, żeby sieć rozrastała się równomiernie) Przekierowany węzeł zapomina o oryginalnym węźle „bramy” i łączy się od nowa z podanym w przekierowaniu węzłem</w:t>
+      </w:r>
+    </w:p>
+    <w:p>
+      <w:pPr>
+        <w:pStyle w:val="ListParagraph"/>
+        <w:rPr>
+          <w:rFonts w:ascii="Arial" w:hAnsi="Arial" w:cs="Arial"/>
+        </w:rPr>
+      </w:pPr>
+    </w:p>
+    <w:p>
+      <w:pPr>
+        <w:pStyle w:val="ListParagraph"/>
+        <w:keepNext/>
+        <w:rPr>
+          <w:rFonts w:ascii="Arial" w:hAnsi="Arial" w:cs="Arial"/>
+        </w:rPr>
+      </w:pPr>
+      <w:r>
+        <w:rPr>
+          <w:rFonts w:ascii="Arial" w:hAnsi="Arial" w:cs="Arial"/>
+          <w:noProof/>
+          <w:lang w:eastAsia="pl-PL"/>
+        </w:rPr>
+        <w:drawing>
+          <wp:inline distT="0" distB="0" distL="0" distR="0" wp14:anchorId="49D0C55E" wp14:editId="2AD1A3B2">
+            <wp:extent cx="4610100" cy="4978522"/>
+            <wp:effectExtent l="0" t="0" r="0" b="0"/>
+            <wp:docPr id="1" name="Picture 1"/>
+            <wp:cNvGraphicFramePr>
+              <a:graphicFrameLocks xmlns:a="http://schemas.openxmlformats.org/drawingml/2006/main" noChangeAspect="1"/>
+            </wp:cNvGraphicFramePr>
+            <a:graphic xmlns:a="http://schemas.openxmlformats.org/drawingml/2006/main">
+              <a:graphicData uri="http://schemas.openxmlformats.org/drawingml/2006/picture">
+                <pic:pic xmlns:pic="http://schemas.openxmlformats.org/drawingml/2006/picture">
+                  <pic:nvPicPr>
+                    <pic:cNvPr id="1" name=""/>
+                    <pic:cNvPicPr/>
+                  </pic:nvPicPr>
+                  <pic:blipFill>
+                    <a:blip r:embed="rId5"/>
+                    <a:stretch>
+                      <a:fillRect/>
+                    </a:stretch>
+                  </pic:blipFill>
+                  <pic:spPr>
+                    <a:xfrm>
+                      <a:off x="0" y="0"/>
+                      <a:ext cx="4610100" cy="4978522"/>
+                    </a:xfrm>
+                    <a:prstGeom prst="rect">
+                      <a:avLst/>
+                    </a:prstGeom>
+                  </pic:spPr>
+                </pic:pic>
+              </a:graphicData>
+            </a:graphic>
+          </wp:inline>
+        </w:drawing>
+      </w:r>
+    </w:p>
+    <w:p>
+      <w:pPr>
+        <w:pStyle w:val="Caption"/>
+        <w:rPr>
+          <w:rFonts w:ascii="Arial" w:hAnsi="Arial" w:cs="Arial"/>
+        </w:rPr>
+      </w:pPr>
+      <w:r>
+        <w:rPr>
+          <w:rFonts w:ascii="Arial" w:hAnsi="Arial" w:cs="Arial"/>
+        </w:rPr>
+        <w:t xml:space="preserve">Figure </w:t>
+      </w:r>
+      <w:r>
+        <w:rPr>
+          <w:rFonts w:ascii="Arial" w:hAnsi="Arial" w:cs="Arial"/>
+        </w:rPr>
+        <w:fldChar w:fldCharType="begin"/>
+      </w:r>
+      <w:r>
+        <w:rPr>
+          <w:rFonts w:ascii="Arial" w:hAnsi="Arial" w:cs="Arial"/>
+        </w:rPr>
+        <w:instrText xml:space="preserve"> SEQ Figure \* ARABIC </w:instrText>
+      </w:r>
+      <w:r>
+        <w:rPr>
+          <w:rFonts w:ascii="Arial" w:hAnsi="Arial" w:cs="Arial"/>
+        </w:rPr>
+        <w:fldChar w:fldCharType="separate"/>
+      </w:r>
+      <w:r>
+        <w:rPr>
+          <w:rFonts w:ascii="Arial" w:hAnsi="Arial" w:cs="Arial"/>
+          <w:noProof/>
+        </w:rPr>
+        <w:t>1</w:t>
+      </w:r>
+      <w:r>
+        <w:rPr>
+          <w:rFonts w:ascii="Arial" w:hAnsi="Arial" w:cs="Arial"/>
+        </w:rPr>
+        <w:fldChar w:fldCharType="end"/>
+      </w:r>
+      <w:r>
+        <w:rPr>
+          <w:rFonts w:ascii="Arial" w:hAnsi="Arial" w:cs="Arial"/>
+        </w:rPr>
+        <w:t>: Przykładowa sieć, w nawiasach: połączenia nadsieci, i połączenia podsieci</w:t>
+      </w:r>
+    </w:p>
     <w:p>
       <w:pPr>
         <w:pStyle w:val="Heading2"/>
-      </w:pPr>
-      <w:r>
-        <w:t>Budowa i Struktura</w:t>
-      </w:r>
-    </w:p>
-    <w:p/>
+        <w:rPr>
+          <w:rFonts w:ascii="Arial" w:hAnsi="Arial" w:cs="Arial"/>
+        </w:rPr>
+      </w:pPr>
+      <w:r>
+        <w:rPr>
+          <w:rFonts w:ascii="Arial" w:hAnsi="Arial" w:cs="Arial"/>
+        </w:rPr>
+        <w:lastRenderedPageBreak/>
+        <w:t>Algorytm dodawania węzłów</w:t>
+      </w:r>
+    </w:p>
+    <w:p>
+      <w:pPr>
+        <w:pStyle w:val="ListParagraph"/>
+        <w:numPr>
+          <w:ilvl w:val="0"/>
+          <w:numId w:val="3"/>
+        </w:numPr>
+        <w:rPr>
+          <w:rFonts w:ascii="Arial" w:hAnsi="Arial" w:cs="Arial"/>
+        </w:rPr>
+      </w:pPr>
+      <w:r>
+        <w:rPr>
+          <w:rFonts w:ascii="Arial" w:hAnsi="Arial" w:cs="Arial"/>
+        </w:rPr>
+        <w:t>Jeżeli tablica wewnętrzna nie jest pełna</w:t>
+      </w:r>
+    </w:p>
+    <w:p>
+      <w:pPr>
+        <w:pStyle w:val="ListParagraph"/>
+        <w:numPr>
+          <w:ilvl w:val="1"/>
+          <w:numId w:val="3"/>
+        </w:numPr>
+        <w:rPr>
+          <w:rFonts w:ascii="Arial" w:hAnsi="Arial" w:cs="Arial"/>
+        </w:rPr>
+      </w:pPr>
+      <w:r>
+        <w:rPr>
+          <w:rFonts w:ascii="Arial" w:hAnsi="Arial" w:cs="Arial"/>
+        </w:rPr>
+        <w:t>Dopisz nowy węzeł do tablicy wewnętrznej</w:t>
+      </w:r>
+    </w:p>
+    <w:p>
+      <w:pPr>
+        <w:pStyle w:val="ListParagraph"/>
+        <w:numPr>
+          <w:ilvl w:val="0"/>
+          <w:numId w:val="3"/>
+        </w:numPr>
+        <w:rPr>
+          <w:rFonts w:ascii="Arial" w:hAnsi="Arial" w:cs="Arial"/>
+        </w:rPr>
+      </w:pPr>
+      <w:r>
+        <w:rPr>
+          <w:rFonts w:ascii="Arial" w:hAnsi="Arial" w:cs="Arial"/>
+        </w:rPr>
+        <w:t>Jeżeli tablica zewnętrzna nie jest pełna</w:t>
+      </w:r>
+    </w:p>
+    <w:p>
+      <w:pPr>
+        <w:pStyle w:val="ListParagraph"/>
+        <w:numPr>
+          <w:ilvl w:val="1"/>
+          <w:numId w:val="3"/>
+        </w:numPr>
+        <w:rPr>
+          <w:rFonts w:ascii="Arial" w:hAnsi="Arial" w:cs="Arial"/>
+        </w:rPr>
+      </w:pPr>
+      <w:r>
+        <w:rPr>
+          <w:rFonts w:ascii="Arial" w:hAnsi="Arial" w:cs="Arial"/>
+        </w:rPr>
+        <w:t>Dopisz nowy węzeł do tablicy zewnętrznej</w:t>
+      </w:r>
+    </w:p>
+    <w:p>
+      <w:pPr>
+        <w:pStyle w:val="ListParagraph"/>
+        <w:numPr>
+          <w:ilvl w:val="0"/>
+          <w:numId w:val="3"/>
+        </w:numPr>
+        <w:rPr>
+          <w:rFonts w:ascii="Arial" w:hAnsi="Arial" w:cs="Arial"/>
+        </w:rPr>
+      </w:pPr>
+      <w:r>
+        <w:rPr>
+          <w:rFonts w:ascii="Arial" w:hAnsi="Arial" w:cs="Arial"/>
+        </w:rPr>
+        <w:t>W innym wypadku*</w:t>
+      </w:r>
+    </w:p>
+    <w:p>
+      <w:pPr>
+        <w:pStyle w:val="ListParagraph"/>
+        <w:numPr>
+          <w:ilvl w:val="1"/>
+          <w:numId w:val="3"/>
+        </w:numPr>
+        <w:rPr>
+          <w:rFonts w:ascii="Arial" w:hAnsi="Arial" w:cs="Arial"/>
+        </w:rPr>
+      </w:pPr>
+      <w:r>
+        <w:rPr>
+          <w:rFonts w:ascii="Arial" w:hAnsi="Arial" w:cs="Arial"/>
+        </w:rPr>
+        <w:t>Wyślij polecenie przekierowania do kolejnego ze swoich adresów zewnętrznych</w:t>
+      </w:r>
+    </w:p>
+    <w:p>
+      <w:pPr>
+        <w:rPr>
+          <w:rFonts w:ascii="Arial" w:hAnsi="Arial" w:cs="Arial"/>
+        </w:rPr>
+      </w:pPr>
+      <w:r>
+        <w:rPr>
+          <w:rFonts w:ascii="Arial" w:hAnsi="Arial" w:cs="Arial"/>
+        </w:rPr>
+        <w:t>*w przypadku dodania węzła przez inny węzeł (patrz punkt niżej) ten przypadek nigdy nie występuje, przekierowania wysyła tylko węzeł obsługujący podłączenie nowego węzła do sieci.</w:t>
+      </w:r>
+    </w:p>
+    <w:p>
+      <w:pPr>
+        <w:pStyle w:val="Heading2"/>
+        <w:rPr>
+          <w:rFonts w:ascii="Arial" w:hAnsi="Arial" w:cs="Arial"/>
+        </w:rPr>
+      </w:pPr>
+      <w:r>
+        <w:rPr>
+          <w:rFonts w:ascii="Arial" w:hAnsi="Arial" w:cs="Arial"/>
+        </w:rPr>
+        <w:t>Algorytm przyjmowania połączenia</w:t>
+      </w:r>
+      <w:r>
+        <w:rPr>
+          <w:rFonts w:ascii="Arial" w:hAnsi="Arial" w:cs="Arial"/>
+        </w:rPr>
+        <w:t>*</w:t>
+      </w:r>
+    </w:p>
+    <w:p>
+      <w:pPr>
+        <w:pStyle w:val="ListParagraph"/>
+        <w:numPr>
+          <w:ilvl w:val="0"/>
+          <w:numId w:val="4"/>
+        </w:numPr>
+        <w:rPr>
+          <w:rFonts w:ascii="Arial" w:hAnsi="Arial" w:cs="Arial"/>
+        </w:rPr>
+      </w:pPr>
+      <w:r>
+        <w:rPr>
+          <w:rFonts w:ascii="Arial" w:hAnsi="Arial" w:cs="Arial"/>
+        </w:rPr>
+        <w:t>Wyślij do wszystkich węzłów w swojej tablicy informacje o nowym połączeniu (patrz algorytm dodawania węzłów)</w:t>
+      </w:r>
+    </w:p>
+    <w:p>
+      <w:pPr>
+        <w:pStyle w:val="ListParagraph"/>
+        <w:numPr>
+          <w:ilvl w:val="0"/>
+          <w:numId w:val="4"/>
+        </w:numPr>
+        <w:rPr>
+          <w:rFonts w:ascii="Arial" w:hAnsi="Arial" w:cs="Arial"/>
+        </w:rPr>
+      </w:pPr>
+      <w:r>
+        <w:rPr>
+          <w:rFonts w:ascii="Arial" w:hAnsi="Arial" w:cs="Arial"/>
+        </w:rPr>
+        <w:t>Wyślij informacje o węzłach w swojej tablicy do nowo podłączengo węzła</w:t>
+      </w:r>
+    </w:p>
+    <w:p>
+      <w:pPr>
+        <w:pStyle w:val="ListParagraph"/>
+        <w:numPr>
+          <w:ilvl w:val="0"/>
+          <w:numId w:val="4"/>
+        </w:numPr>
+        <w:rPr>
+          <w:rFonts w:ascii="Arial" w:hAnsi="Arial" w:cs="Arial"/>
+        </w:rPr>
+      </w:pPr>
+      <w:r>
+        <w:rPr>
+          <w:rFonts w:ascii="Arial" w:hAnsi="Arial" w:cs="Arial"/>
+        </w:rPr>
+        <w:t>Dodaj do swojej tablicy informacje o nowo podłączonym do sieci węźle</w:t>
+      </w:r>
+    </w:p>
+    <w:p>
+      <w:pPr>
+        <w:rPr>
+          <w:rFonts w:ascii="Arial" w:hAnsi="Arial" w:cs="Arial"/>
+        </w:rPr>
+      </w:pPr>
+      <w:r>
+        <w:rPr>
+          <w:rFonts w:ascii="Arial" w:hAnsi="Arial" w:cs="Arial"/>
+        </w:rPr>
+        <w:t>*</w:t>
+      </w:r>
+      <w:r>
+        <w:rPr>
+          <w:rFonts w:ascii="Arial" w:hAnsi="Arial" w:cs="Arial"/>
+        </w:rPr>
+        <w:t>Przyjmowanie połączenia to reakcja na komunikat HONK, a dodawanie węzła to reakcja na komunikat DIR, które są wytłumaczone w dalszej części tego dokumentu.</w:t>
+      </w:r>
+    </w:p>
+    <w:p>
+      <w:pPr>
+        <w:rPr>
+          <w:rFonts w:ascii="Arial" w:hAnsi="Arial" w:cs="Arial"/>
+        </w:rPr>
+      </w:pPr>
+      <w:r>
+        <w:rPr>
+          <w:rFonts w:ascii="Arial" w:hAnsi="Arial" w:cs="Arial"/>
+        </w:rPr>
+        <w:t>Każdy węzeł który przy uruchomieniu ma podaną bramę, ma do swojej wewnętrznej tablicy od razu wpisany adres tej bramy.</w:t>
+      </w:r>
+    </w:p>
     <w:p>
       <w:pPr>
         <w:pStyle w:val="Heading1"/>
-      </w:pPr>
-      <w:r>
-        <w:t xml:space="preserve">Model </w:t>
-      </w:r>
-      <w:r>
-        <w:t>r</w:t>
-      </w:r>
-      <w:r>
-        <w:t>ezerwacji</w:t>
-      </w:r>
-      <w:r>
-        <w:t xml:space="preserve"> zasobów</w:t>
-      </w:r>
-    </w:p>
-    <w:p/>
+        <w:rPr>
+          <w:rFonts w:ascii="Arial" w:hAnsi="Arial" w:cs="Arial"/>
+        </w:rPr>
+      </w:pPr>
+      <w:r>
+        <w:rPr>
+          <w:rFonts w:ascii="Arial" w:hAnsi="Arial" w:cs="Arial"/>
+        </w:rPr>
+        <w:t>Model rezerwacji zasobów</w:t>
+      </w:r>
+    </w:p>
+    <w:p>
+      <w:pPr>
+        <w:rPr>
+          <w:rFonts w:ascii="Arial" w:hAnsi="Arial" w:cs="Arial"/>
+        </w:rPr>
+      </w:pPr>
+      <w:r>
+        <w:rPr>
+          <w:rFonts w:ascii="Arial" w:hAnsi="Arial" w:cs="Arial"/>
+        </w:rPr>
+        <w:t>Rezerwacja zasobów odbywa się z udziałem węzła, który odbiera i nadaje komunikaty od/do klienta (nazywa się on wtedy Originatorem) oraz innych węzłów, na których są blokowane a potem ewentualnie rezerwowane zasoby.</w:t>
+      </w:r>
+    </w:p>
+    <w:p>
+      <w:pPr>
+        <w:rPr>
+          <w:rFonts w:ascii="Arial" w:hAnsi="Arial" w:cs="Arial"/>
+        </w:rPr>
+      </w:pPr>
+    </w:p>
     <w:p>
       <w:pPr>
         <w:pStyle w:val="Heading2"/>
-      </w:pPr>
-      <w:r>
+        <w:rPr>
+          <w:rFonts w:ascii="Arial" w:hAnsi="Arial" w:cs="Arial"/>
+        </w:rPr>
+      </w:pPr>
+      <w:r>
+        <w:rPr>
+          <w:rFonts w:ascii="Arial" w:hAnsi="Arial" w:cs="Arial"/>
+        </w:rPr>
         <w:t>Algorytm</w:t>
       </w:r>
-    </w:p>
-    <w:p/>
+      <w:r>
+        <w:rPr>
+          <w:rFonts w:ascii="Arial" w:hAnsi="Arial" w:cs="Arial"/>
+        </w:rPr>
+        <w:t xml:space="preserve"> rezerwacji</w:t>
+      </w:r>
+    </w:p>
+    <w:p>
+      <w:pPr>
+        <w:pStyle w:val="ListParagraph"/>
+        <w:numPr>
+          <w:ilvl w:val="0"/>
+          <w:numId w:val="5"/>
+        </w:numPr>
+        <w:rPr>
+          <w:rFonts w:ascii="Arial" w:hAnsi="Arial" w:cs="Arial"/>
+        </w:rPr>
+      </w:pPr>
+      <w:r>
+        <w:rPr>
+          <w:rFonts w:ascii="Arial" w:hAnsi="Arial" w:cs="Arial"/>
+        </w:rPr>
+        <w:t>Czy mam u siebie wszystkie żądane zasoby?</w:t>
+      </w:r>
+    </w:p>
+    <w:p>
+      <w:pPr>
+        <w:pStyle w:val="ListParagraph"/>
+        <w:numPr>
+          <w:ilvl w:val="0"/>
+          <w:numId w:val="5"/>
+        </w:numPr>
+        <w:rPr>
+          <w:rFonts w:ascii="Arial" w:hAnsi="Arial" w:cs="Arial"/>
+        </w:rPr>
+      </w:pPr>
+      <w:r>
+        <w:rPr>
+          <w:rFonts w:ascii="Arial" w:hAnsi="Arial" w:cs="Arial"/>
+        </w:rPr>
+        <w:t>Jeśli tak, od razu je blokuje, następnie wysyłam żądanie rezerwacji do samego siebie, i odpowiadam klientowi</w:t>
+      </w:r>
+    </w:p>
+    <w:p>
+      <w:pPr>
+        <w:pStyle w:val="ListParagraph"/>
+        <w:numPr>
+          <w:ilvl w:val="0"/>
+          <w:numId w:val="5"/>
+        </w:numPr>
+        <w:rPr>
+          <w:rFonts w:ascii="Arial" w:hAnsi="Arial" w:cs="Arial"/>
+        </w:rPr>
+      </w:pPr>
+      <w:r>
+        <w:rPr>
+          <w:rFonts w:ascii="Arial" w:hAnsi="Arial" w:cs="Arial"/>
+        </w:rPr>
+        <w:t xml:space="preserve">Jeśli mam część, lub nie mam żadnych żądanych zasobów lecz jestem połączony z innymi węzłami, to rozpoczynam </w:t>
+      </w:r>
+      <w:r>
+        <w:rPr>
+          <w:rFonts w:ascii="Arial" w:hAnsi="Arial" w:cs="Arial"/>
+          <w:b/>
+        </w:rPr>
+        <w:t xml:space="preserve">wyszukiwanie </w:t>
+      </w:r>
+      <w:r>
+        <w:rPr>
+          <w:rFonts w:ascii="Arial" w:hAnsi="Arial" w:cs="Arial"/>
+        </w:rPr>
+        <w:t>i oczekuje na jego rezultat</w:t>
+      </w:r>
+    </w:p>
+    <w:p>
+      <w:pPr>
+        <w:pStyle w:val="ListParagraph"/>
+        <w:numPr>
+          <w:ilvl w:val="1"/>
+          <w:numId w:val="5"/>
+        </w:numPr>
+        <w:rPr>
+          <w:rFonts w:ascii="Arial" w:hAnsi="Arial" w:cs="Arial"/>
+        </w:rPr>
+      </w:pPr>
+      <w:r>
+        <w:rPr>
+          <w:rFonts w:ascii="Arial" w:hAnsi="Arial" w:cs="Arial"/>
+        </w:rPr>
+        <w:t>Po otrzymaniu rezultatu: jeżeli udało się zablokować wszystkie żądane zasoby, i zamówienie jest wypełnione, odpowiadam klientowi zgodnie z miejscem ich alokacji</w:t>
+      </w:r>
+    </w:p>
+    <w:p>
+      <w:pPr>
+        <w:pStyle w:val="ListParagraph"/>
+        <w:numPr>
+          <w:ilvl w:val="1"/>
+          <w:numId w:val="5"/>
+        </w:numPr>
+        <w:rPr>
+          <w:rFonts w:ascii="Arial" w:hAnsi="Arial" w:cs="Arial"/>
+        </w:rPr>
+      </w:pPr>
+      <w:r>
+        <w:rPr>
+          <w:rFonts w:ascii="Arial" w:hAnsi="Arial" w:cs="Arial"/>
+        </w:rPr>
+        <w:t>Po otrzymaniu rezultatu: jeżeli nie udało się zablokować wszystkich żądanych zasobów, to wysyłam klientowi odpowiedź o niepowodzeniu, a następnie zwalniam wszystkie zablokowane zasoby</w:t>
+      </w:r>
+    </w:p>
+    <w:p>
+      <w:pPr>
+        <w:pStyle w:val="ListParagraph"/>
+        <w:numPr>
+          <w:ilvl w:val="0"/>
+          <w:numId w:val="5"/>
+        </w:numPr>
+        <w:rPr>
+          <w:rFonts w:ascii="Arial" w:hAnsi="Arial" w:cs="Arial"/>
+        </w:rPr>
+      </w:pPr>
+      <w:r>
+        <w:rPr>
+          <w:rFonts w:ascii="Arial" w:hAnsi="Arial" w:cs="Arial"/>
+        </w:rPr>
+        <w:t>Jeśli nie mam wszystkich żądanych zasobów, i nie jestem połączony z żadnymi węzłami, to odpowiadam klientowi z komunikatem niepowodzenia i odblokowuje u siebie zajęte zasoby (które mogły być zablokowane częściowo)</w:t>
+      </w:r>
+    </w:p>
+    <w:p>
+      <w:pPr>
+        <w:rPr>
+          <w:rFonts w:ascii="Arial" w:eastAsiaTheme="majorEastAsia" w:hAnsi="Arial" w:cs="Arial"/>
+          <w:color w:val="2E74B5" w:themeColor="accent1" w:themeShade="BF"/>
+          <w:sz w:val="26"/>
+          <w:szCs w:val="26"/>
+        </w:rPr>
+      </w:pPr>
+      <w:r>
+        <w:rPr>
+          <w:rFonts w:ascii="Arial" w:hAnsi="Arial" w:cs="Arial"/>
+        </w:rPr>
+        <w:br w:type="page"/>
+      </w:r>
+    </w:p>
+    <w:p>
+      <w:pPr>
+        <w:pStyle w:val="Heading2"/>
+        <w:rPr>
+          <w:rFonts w:ascii="Arial" w:hAnsi="Arial" w:cs="Arial"/>
+        </w:rPr>
+      </w:pPr>
+      <w:r>
+        <w:rPr>
+          <w:rFonts w:ascii="Arial" w:hAnsi="Arial" w:cs="Arial"/>
+        </w:rPr>
+        <w:lastRenderedPageBreak/>
+        <w:t>Algorytm wyszukiwania</w:t>
+      </w:r>
+    </w:p>
+    <w:p>
+      <w:pPr>
+        <w:pStyle w:val="ListParagraph"/>
+        <w:numPr>
+          <w:ilvl w:val="0"/>
+          <w:numId w:val="6"/>
+        </w:numPr>
+        <w:rPr>
+          <w:rFonts w:ascii="Arial" w:hAnsi="Arial" w:cs="Arial"/>
+        </w:rPr>
+      </w:pPr>
+      <w:r>
+        <w:rPr>
+          <w:rFonts w:ascii="Arial" w:hAnsi="Arial" w:cs="Arial"/>
+        </w:rPr>
+        <w:t>Jeśli posiadam podsieć (conajmniej jednego członka) to wysyłam do niej żądanie blokady (komunikat LOK), jeśli nie mam podsieci, to wysyłam do swojej nadsieci*</w:t>
+      </w:r>
+    </w:p>
+    <w:p>
+      <w:pPr>
+        <w:pStyle w:val="ListParagraph"/>
+        <w:numPr>
+          <w:ilvl w:val="0"/>
+          <w:numId w:val="6"/>
+        </w:numPr>
+        <w:rPr>
+          <w:rFonts w:ascii="Arial" w:hAnsi="Arial" w:cs="Arial"/>
+        </w:rPr>
+      </w:pPr>
+      <w:r>
+        <w:rPr>
+          <w:rFonts w:ascii="Arial" w:hAnsi="Arial" w:cs="Arial"/>
+        </w:rPr>
+        <w:t>Wysyłam żądanie według wzoru: dla każdego zasobu: dzielę ilość potrzebnych (jeszcze nie zablokowanych) zasobów przez ilość członków podsieci (z resztą) następnie oprócz tego przypisuje losowemu z nich resztę z tego dzielenia (nigdy nie wysyłam żądania blokady większej ilości zasobów, niż potrzebuję)</w:t>
+      </w:r>
+    </w:p>
+    <w:p>
+      <w:pPr>
+        <w:pStyle w:val="ListParagraph"/>
+        <w:numPr>
+          <w:ilvl w:val="0"/>
+          <w:numId w:val="6"/>
+        </w:numPr>
+        <w:rPr>
+          <w:rFonts w:ascii="Arial" w:hAnsi="Arial" w:cs="Arial"/>
+        </w:rPr>
+      </w:pPr>
+      <w:r>
+        <w:rPr>
+          <w:rFonts w:ascii="Arial" w:hAnsi="Arial" w:cs="Arial"/>
+        </w:rPr>
+        <w:t>Czekam na N komunikatów FIN (o zakończeniu wyszukiwania), po otrzymaniu których jeżeli to było wyszukiwanie w podsieci, przeszukuje podsieć ponownie, z pominięciem węzłów, które nie miały żadnych z żądanych zasobów (nie były w stanie niczego zablokować)</w:t>
+      </w:r>
+    </w:p>
+    <w:p>
+      <w:pPr>
+        <w:pStyle w:val="ListParagraph"/>
+        <w:numPr>
+          <w:ilvl w:val="0"/>
+          <w:numId w:val="6"/>
+        </w:numPr>
+        <w:rPr>
+          <w:rFonts w:ascii="Arial" w:hAnsi="Arial" w:cs="Arial"/>
+        </w:rPr>
+      </w:pPr>
+      <w:r>
+        <w:rPr>
+          <w:rFonts w:ascii="Arial" w:hAnsi="Arial" w:cs="Arial"/>
+        </w:rPr>
+        <w:t>Jeżeli to było drugie wyszukiwanie na podsieci, przeszukuje nadsieć, a jeżeli to było przeszukiwanie na nadsieci, to wykonuje analogicznie drugie wyszukiwanie na nadsieci</w:t>
+      </w:r>
+    </w:p>
+    <w:p>
+      <w:pPr>
+        <w:pStyle w:val="ListParagraph"/>
+        <w:numPr>
+          <w:ilvl w:val="0"/>
+          <w:numId w:val="6"/>
+        </w:numPr>
+        <w:rPr>
+          <w:rFonts w:ascii="Arial" w:hAnsi="Arial" w:cs="Arial"/>
+        </w:rPr>
+      </w:pPr>
+      <w:r>
+        <w:rPr>
+          <w:rFonts w:ascii="Arial" w:hAnsi="Arial" w:cs="Arial"/>
+        </w:rPr>
+        <w:t>Jeżeli to było ostatnie przeszukiwanie (drugie na nadsieci) to wysyłam odpowiedź klientowi, zgodnie z tym czy udało mi się zablokować wymagane zasoby, czy nie</w:t>
+      </w:r>
+    </w:p>
+    <w:p>
+      <w:pPr>
+        <w:ind w:left="360"/>
+        <w:rPr>
+          <w:rFonts w:ascii="Arial" w:hAnsi="Arial" w:cs="Arial"/>
+        </w:rPr>
+      </w:pPr>
+      <w:r>
+        <w:rPr>
+          <w:rFonts w:ascii="Arial" w:hAnsi="Arial" w:cs="Arial"/>
+        </w:rPr>
+        <w:t>*węzły nie będące originatorami (którym przekazano LOK z góry) nie prowadzą wyszukiwania na nadsieci, zamiast tego, po drugim przeszukaniu podsieci, odpowiadają węzłowi, który przesłał im LOK, wysyłając mu FIN</w:t>
+      </w:r>
+    </w:p>
+    <w:p>
+      <w:pPr>
+        <w:ind w:left="360"/>
+        <w:rPr>
+          <w:rFonts w:ascii="Arial" w:hAnsi="Arial" w:cs="Arial"/>
+        </w:rPr>
+      </w:pPr>
+      <w:r>
+        <w:rPr>
+          <w:rFonts w:ascii="Arial" w:hAnsi="Arial" w:cs="Arial"/>
+        </w:rPr>
+        <w:t>Dowolny węzeł, który był w stanie zablokować część potrzebnych zasobów, przekazuje stosowną informację bezpośrednio do originatora, pomijając łańcuch wyszukiwań, dzięki czemu originator od razu wie, jakie zasoby zostały zablokowane.</w:t>
+      </w:r>
+    </w:p>
+    <w:p>
+      <w:pPr>
+        <w:rPr>
+          <w:rFonts w:ascii="Arial" w:hAnsi="Arial" w:cs="Arial"/>
+        </w:rPr>
+      </w:pPr>
+      <w:r>
+        <w:rPr>
+          <w:rFonts w:ascii="Arial" w:hAnsi="Arial" w:cs="Arial"/>
+          <w:noProof/>
+          <w:lang w:eastAsia="pl-PL"/>
+        </w:rPr>
+        <w:drawing>
+          <wp:inline distT="0" distB="0" distL="0" distR="0" wp14:anchorId="0F7BC502" wp14:editId="03B1BE4B">
+            <wp:extent cx="5760720" cy="4256405"/>
+            <wp:effectExtent l="0" t="0" r="0" b="0"/>
+            <wp:docPr id="2" name="Picture 2"/>
+            <wp:cNvGraphicFramePr>
+              <a:graphicFrameLocks xmlns:a="http://schemas.openxmlformats.org/drawingml/2006/main" noChangeAspect="1"/>
+            </wp:cNvGraphicFramePr>
+            <a:graphic xmlns:a="http://schemas.openxmlformats.org/drawingml/2006/main">
+              <a:graphicData uri="http://schemas.openxmlformats.org/drawingml/2006/picture">
+                <pic:pic xmlns:pic="http://schemas.openxmlformats.org/drawingml/2006/picture">
+                  <pic:nvPicPr>
+                    <pic:cNvPr id="1" name=""/>
+                    <pic:cNvPicPr/>
+                  </pic:nvPicPr>
+                  <pic:blipFill>
+                    <a:blip r:embed="rId6"/>
+                    <a:stretch>
+                      <a:fillRect/>
+                    </a:stretch>
+                  </pic:blipFill>
+                  <pic:spPr>
+                    <a:xfrm>
+                      <a:off x="0" y="0"/>
+                      <a:ext cx="5760720" cy="4256405"/>
+                    </a:xfrm>
+                    <a:prstGeom prst="rect">
+                      <a:avLst/>
+                    </a:prstGeom>
+                  </pic:spPr>
+                </pic:pic>
+              </a:graphicData>
+            </a:graphic>
+          </wp:inline>
+        </w:drawing>
+      </w:r>
+    </w:p>
+    <w:p>
+      <w:pPr>
+        <w:rPr>
+          <w:rFonts w:ascii="Arial" w:eastAsiaTheme="majorEastAsia" w:hAnsi="Arial" w:cs="Arial"/>
+          <w:color w:val="2E74B5" w:themeColor="accent1" w:themeShade="BF"/>
+          <w:sz w:val="32"/>
+          <w:szCs w:val="32"/>
+        </w:rPr>
+      </w:pPr>
+      <w:r>
+        <w:rPr>
+          <w:rFonts w:ascii="Arial" w:hAnsi="Arial" w:cs="Arial"/>
+        </w:rPr>
+        <w:br w:type="page"/>
+      </w:r>
+    </w:p>
     <w:p>
       <w:pPr>
         <w:pStyle w:val="Heading1"/>
-      </w:pPr>
-      <w:r>
+        <w:rPr>
+          <w:rFonts w:ascii="Arial" w:hAnsi="Arial" w:cs="Arial"/>
+        </w:rPr>
+      </w:pPr>
+      <w:r>
+        <w:rPr>
+          <w:rFonts w:ascii="Arial" w:hAnsi="Arial" w:cs="Arial"/>
+        </w:rPr>
+        <w:lastRenderedPageBreak/>
         <w:t>Komunikaty</w:t>
+      </w:r>
+    </w:p>
+    <w:p>
+      <w:pPr>
+        <w:rPr>
+          <w:rFonts w:ascii="Arial" w:hAnsi="Arial" w:cs="Arial"/>
+        </w:rPr>
+      </w:pPr>
+      <w:r>
+        <w:rPr>
+          <w:rFonts w:ascii="Arial" w:hAnsi="Arial" w:cs="Arial"/>
+        </w:rPr>
+        <w:t>Wszystkie komunikaty są prekazywane w formie tekstowej</w:t>
+      </w:r>
+    </w:p>
+    <w:p>
+      <w:pPr>
+        <w:rPr>
+          <w:rFonts w:ascii="Arial" w:hAnsi="Arial" w:cs="Arial"/>
+        </w:rPr>
+      </w:pPr>
+      <w:r>
+        <w:rPr>
+          <w:rFonts w:ascii="Arial" w:hAnsi="Arial" w:cs="Arial"/>
+        </w:rPr>
+        <w:t>Wszystkie komunikaty jako separatora między wartościami używają spacji</w:t>
+      </w:r>
+    </w:p>
+    <w:p>
+      <w:pPr>
+        <w:rPr>
+          <w:rFonts w:ascii="Arial" w:hAnsi="Arial" w:cs="Arial"/>
+        </w:rPr>
+      </w:pPr>
+      <w:r>
+        <w:rPr>
+          <w:rFonts w:ascii="Arial" w:hAnsi="Arial" w:cs="Arial"/>
+        </w:rPr>
+        <w:t>Komunikaty między węzłami nie muszą używać /n jako zakończenia komunikatu</w:t>
+      </w:r>
+    </w:p>
+    <w:p>
+      <w:pPr>
+        <w:pStyle w:val="ListParagraph"/>
+        <w:numPr>
+          <w:ilvl w:val="0"/>
+          <w:numId w:val="7"/>
+        </w:numPr>
+        <w:rPr>
+          <w:rFonts w:ascii="Arial" w:hAnsi="Arial" w:cs="Arial"/>
+        </w:rPr>
+      </w:pPr>
+      <w:r>
+        <w:rPr>
+          <w:rFonts w:ascii="Arial" w:hAnsi="Arial" w:cs="Arial"/>
+          <w:b/>
+        </w:rPr>
+        <w:t>HONK</w:t>
+      </w:r>
+      <w:r>
+        <w:rPr>
+          <w:rFonts w:ascii="Arial" w:hAnsi="Arial" w:cs="Arial"/>
+        </w:rPr>
+        <w:t xml:space="preserve"> – </w:t>
+      </w:r>
+      <w:r>
+        <w:rPr>
+          <w:rFonts w:ascii="Arial" w:hAnsi="Arial" w:cs="Arial"/>
+          <w:i/>
+          <w:sz w:val="20"/>
+        </w:rPr>
+        <w:t>Trąbi do węzła w celu ogłoszenia swojej obecności, reakcją na ten komunikat jest odpowiednia operacja podłączenia do sieci (patrz Algorytm przyjmowania połączenia)</w:t>
+      </w:r>
+    </w:p>
+    <w:p>
+      <w:pPr>
+        <w:pStyle w:val="ListParagraph"/>
+        <w:numPr>
+          <w:ilvl w:val="0"/>
+          <w:numId w:val="7"/>
+        </w:numPr>
+        <w:rPr>
+          <w:rFonts w:ascii="Arial" w:hAnsi="Arial" w:cs="Arial"/>
+        </w:rPr>
+      </w:pPr>
+      <w:r>
+        <w:rPr>
+          <w:rFonts w:ascii="Arial" w:hAnsi="Arial" w:cs="Arial"/>
+          <w:b/>
+        </w:rPr>
+        <w:t>ADD</w:t>
+      </w:r>
+      <w:r>
+        <w:rPr>
+          <w:rFonts w:ascii="Arial" w:hAnsi="Arial" w:cs="Arial"/>
+        </w:rPr>
+        <w:t xml:space="preserve"> &lt;Adres:Port&gt; [Adres2:Port2 Adres3:Port3 …]</w:t>
+      </w:r>
+      <w:r>
+        <w:rPr>
+          <w:rFonts w:ascii="Arial" w:hAnsi="Arial" w:cs="Arial"/>
+        </w:rPr>
+        <w:t xml:space="preserve"> – </w:t>
+      </w:r>
+      <w:r>
+        <w:rPr>
+          <w:rFonts w:ascii="Arial" w:hAnsi="Arial" w:cs="Arial"/>
+          <w:i/>
+          <w:sz w:val="20"/>
+        </w:rPr>
+        <w:t>Informuje dany węzeł o tym, że ma dodać do swoich tablic jakieś adresy (patrz Algorytm dodawania węzłów)</w:t>
+      </w:r>
+    </w:p>
+    <w:p>
+      <w:pPr>
+        <w:pStyle w:val="ListParagraph"/>
+        <w:numPr>
+          <w:ilvl w:val="0"/>
+          <w:numId w:val="7"/>
+        </w:numPr>
+        <w:rPr>
+          <w:rFonts w:ascii="Arial" w:hAnsi="Arial" w:cs="Arial"/>
+        </w:rPr>
+      </w:pPr>
+      <w:r>
+        <w:rPr>
+          <w:rFonts w:ascii="Arial" w:hAnsi="Arial" w:cs="Arial"/>
+          <w:b/>
+        </w:rPr>
+        <w:t>DIR</w:t>
+      </w:r>
+      <w:r>
+        <w:rPr>
+          <w:rFonts w:ascii="Arial" w:hAnsi="Arial" w:cs="Arial"/>
+        </w:rPr>
+        <w:t xml:space="preserve"> &lt;Adres:Port&gt; - </w:t>
+      </w:r>
+      <w:r>
+        <w:rPr>
+          <w:rFonts w:ascii="Arial" w:hAnsi="Arial" w:cs="Arial"/>
+          <w:i/>
+          <w:sz w:val="20"/>
+        </w:rPr>
+        <w:t>Informuje dany węzęł o tym, że ma rozpocząć łączenie na nowo (wyczyścić tablice i wysłać HONK do adresu wyspecyfikowanego w komunikacie)</w:t>
+      </w:r>
+    </w:p>
+    <w:p>
+      <w:pPr>
+        <w:pStyle w:val="ListParagraph"/>
+        <w:numPr>
+          <w:ilvl w:val="0"/>
+          <w:numId w:val="7"/>
+        </w:numPr>
+        <w:rPr>
+          <w:rFonts w:ascii="Arial" w:hAnsi="Arial" w:cs="Arial"/>
+        </w:rPr>
+      </w:pPr>
+      <w:r>
+        <w:rPr>
+          <w:rFonts w:ascii="Arial" w:hAnsi="Arial" w:cs="Arial"/>
+          <w:b/>
+        </w:rPr>
+        <w:t>LOK</w:t>
+      </w:r>
+      <w:r>
+        <w:rPr>
+          <w:rFonts w:ascii="Arial" w:hAnsi="Arial" w:cs="Arial"/>
+        </w:rPr>
+        <w:t xml:space="preserve"> &lt;AdresOriginatora:PortOriginatora&gt; &lt;ID Zamówienia&gt; &lt;Zasób1:IlośćZas&gt; [&lt;Zasób2:IlośćZas&gt; &lt;Zasób3:IlośćZas&gt; ...] – </w:t>
+      </w:r>
+      <w:r>
+        <w:rPr>
+          <w:rFonts w:ascii="Arial" w:hAnsi="Arial" w:cs="Arial"/>
+          <w:i/>
+          <w:sz w:val="20"/>
+        </w:rPr>
+        <w:t xml:space="preserve">Żąda blokady danych zasobów na rzecz </w:t>
+      </w:r>
+      <w:r>
+        <w:rPr>
+          <w:rFonts w:ascii="Arial" w:hAnsi="Arial" w:cs="Arial"/>
+        </w:rPr>
+        <w:t>zamówienia ID Zamówienia złożonego Originatorowi, reakcja na ten komunikat odbywa się zgodnie z Algorytmem rezerwacji</w:t>
+      </w:r>
+    </w:p>
+    <w:p>
+      <w:pPr>
+        <w:pStyle w:val="ListParagraph"/>
+        <w:numPr>
+          <w:ilvl w:val="0"/>
+          <w:numId w:val="7"/>
+        </w:numPr>
+        <w:rPr>
+          <w:rFonts w:ascii="Arial" w:hAnsi="Arial" w:cs="Arial"/>
+        </w:rPr>
+      </w:pPr>
+      <w:r>
+        <w:rPr>
+          <w:rFonts w:ascii="Arial" w:hAnsi="Arial" w:cs="Arial"/>
+          <w:b/>
+        </w:rPr>
+        <w:t>LKR</w:t>
+      </w:r>
+      <w:r>
+        <w:rPr>
+          <w:rFonts w:ascii="Arial" w:hAnsi="Arial" w:cs="Arial"/>
+        </w:rPr>
+        <w:t xml:space="preserve"> &lt;AdresOriginatora:PortOriginatora&gt; &lt;ID Zamówienia&gt; &lt;Zasób1:IlośćZas&gt; [&lt;Zasób2:IlośćZas&gt; &lt;Zasób3:IlośćZas&gt; ...] – </w:t>
+      </w:r>
+      <w:r>
+        <w:rPr>
+          <w:rFonts w:ascii="Arial" w:hAnsi="Arial" w:cs="Arial"/>
+          <w:i/>
+          <w:sz w:val="20"/>
+        </w:rPr>
+        <w:t>Informuje orignatora o zajęciu żadanych zasobów lub części żądanych zasobów.</w:t>
+      </w:r>
+    </w:p>
+    <w:p>
+      <w:pPr>
+        <w:pStyle w:val="ListParagraph"/>
+        <w:numPr>
+          <w:ilvl w:val="0"/>
+          <w:numId w:val="7"/>
+        </w:numPr>
+        <w:rPr>
+          <w:rFonts w:ascii="Arial" w:hAnsi="Arial" w:cs="Arial"/>
+        </w:rPr>
+      </w:pPr>
+      <w:r>
+        <w:rPr>
+          <w:rFonts w:ascii="Arial" w:hAnsi="Arial" w:cs="Arial"/>
+          <w:b/>
+        </w:rPr>
+        <w:t>FIN</w:t>
+      </w:r>
+      <w:r>
+        <w:rPr>
+          <w:rFonts w:ascii="Arial" w:hAnsi="Arial" w:cs="Arial"/>
+        </w:rPr>
+        <w:t xml:space="preserve"> &lt;AdresOriginatora:PortOriginatora&gt; &lt;ID Zamówienia&gt; &lt;Zasób1:IlośćZas&gt; [&lt;Zasób2:IlośćZas&gt; &lt;Zasób3:IlośćZas&gt; ...] – </w:t>
+      </w:r>
+      <w:r>
+        <w:rPr>
+          <w:rFonts w:ascii="Arial" w:hAnsi="Arial" w:cs="Arial"/>
+          <w:i/>
+          <w:sz w:val="20"/>
+        </w:rPr>
+        <w:t>Informuje węzeł który rozpoczął wyszukiwanie o jego zakończeniu, i liczbie zasobów które udało się zająć (może być 0)</w:t>
+      </w:r>
+    </w:p>
+    <w:p>
+      <w:pPr>
+        <w:pStyle w:val="ListParagraph"/>
+        <w:numPr>
+          <w:ilvl w:val="0"/>
+          <w:numId w:val="7"/>
+        </w:numPr>
+        <w:rPr>
+          <w:rFonts w:ascii="Arial" w:hAnsi="Arial" w:cs="Arial"/>
+        </w:rPr>
+      </w:pPr>
+      <w:r>
+        <w:rPr>
+          <w:rFonts w:ascii="Arial" w:hAnsi="Arial" w:cs="Arial"/>
+          <w:b/>
+        </w:rPr>
+        <w:t>ULK</w:t>
+      </w:r>
+      <w:r>
+        <w:rPr>
+          <w:rFonts w:ascii="Arial" w:hAnsi="Arial" w:cs="Arial"/>
+        </w:rPr>
+        <w:t xml:space="preserve"> &lt;Zasób1:IlośćZas&gt; [&lt;Zasób2:IlośćZas&gt; &lt;Zasób3:IlośćZas&gt; ...] – </w:t>
+      </w:r>
+      <w:r>
+        <w:rPr>
+          <w:rFonts w:ascii="Arial" w:hAnsi="Arial" w:cs="Arial"/>
+          <w:i/>
+          <w:sz w:val="20"/>
+        </w:rPr>
+        <w:t>Każe węzłowi odblokować dane zasoby, reakcją na ten komunikat jest bezwarunkowe odblokowanie zasobów</w:t>
+      </w:r>
+    </w:p>
+    <w:p>
+      <w:pPr>
+        <w:pStyle w:val="ListParagraph"/>
+        <w:numPr>
+          <w:ilvl w:val="0"/>
+          <w:numId w:val="7"/>
+        </w:numPr>
+        <w:rPr>
+          <w:rFonts w:ascii="Arial" w:hAnsi="Arial" w:cs="Arial"/>
+        </w:rPr>
+      </w:pPr>
+      <w:r>
+        <w:rPr>
+          <w:rFonts w:ascii="Arial" w:hAnsi="Arial" w:cs="Arial"/>
+          <w:b/>
+        </w:rPr>
+        <w:t>RES</w:t>
+      </w:r>
+      <w:r>
+        <w:rPr>
+          <w:rFonts w:ascii="Arial" w:hAnsi="Arial" w:cs="Arial"/>
+        </w:rPr>
+        <w:t xml:space="preserve"> &lt;ID Klienta&gt; &lt;Zasób1:IlośćZas&gt; [&lt;Zasób2:IlośćZas&gt; &lt;Zasób3:IlośćZas&gt; ...] – </w:t>
+      </w:r>
+      <w:r>
+        <w:rPr>
+          <w:rFonts w:ascii="Arial" w:hAnsi="Arial" w:cs="Arial"/>
+          <w:i/>
+          <w:sz w:val="20"/>
+        </w:rPr>
+        <w:t>Każe węzłowi bezwarunkowo zarezerwować zasoby które zostały zablokowane. Teoretycznie jest możliwa odmowa rezerwacji, jeśli blokada była niepoprawnie wysłana lub nie doszła, na takie wydarze</w:t>
+      </w:r>
+      <w:r>
+        <w:rPr>
+          <w:rFonts w:ascii="Arial" w:hAnsi="Arial" w:cs="Arial"/>
+          <w:i/>
+          <w:sz w:val="20"/>
+        </w:rPr>
+        <w:t>nie jednak, węzeł nie od</w:t>
       </w:r>
       <w:bookmarkStart w:id="0" w:name="_GoBack"/>
       <w:bookmarkEnd w:id="0"/>
-    </w:p>
-    <w:p/>
+      <w:r>
+        <w:rPr>
+          <w:rFonts w:ascii="Arial" w:hAnsi="Arial" w:cs="Arial"/>
+          <w:i/>
+          <w:sz w:val="20"/>
+        </w:rPr>
+        <w:t>powiada. Po prostu nie rezerwuje żądanych zasobów.</w:t>
+      </w:r>
+    </w:p>
+    <w:p>
+      <w:pPr>
+        <w:rPr>
+          <w:rFonts w:ascii="Arial" w:hAnsi="Arial" w:cs="Arial"/>
+        </w:rPr>
+      </w:pPr>
+    </w:p>
     <w:p>
       <w:pPr>
         <w:pStyle w:val="Heading1"/>
-      </w:pPr>
-      <w:r>
+        <w:rPr>
+          <w:rFonts w:ascii="Arial" w:hAnsi="Arial" w:cs="Arial"/>
+        </w:rPr>
+      </w:pPr>
+      <w:r>
+        <w:rPr>
+          <w:rFonts w:ascii="Arial" w:hAnsi="Arial" w:cs="Arial"/>
+        </w:rPr>
         <w:t>Dokumentacja kodu</w:t>
       </w:r>
     </w:p>
-    <w:p/>
-    <w:p/>
-    <w:p/>
-    <w:p/>
+    <w:p>
+      <w:pPr>
+        <w:rPr>
+          <w:rFonts w:ascii="Arial" w:hAnsi="Arial" w:cs="Arial"/>
+        </w:rPr>
+      </w:pPr>
+      <w:r>
+        <w:rPr>
+          <w:rFonts w:ascii="Arial" w:hAnsi="Arial" w:cs="Arial"/>
+        </w:rPr>
+        <w:t xml:space="preserve">Dostępna jest w pliku </w:t>
+      </w:r>
+      <w:r>
+        <w:rPr>
+          <w:rFonts w:ascii="Arial" w:hAnsi="Arial" w:cs="Arial"/>
+          <w:b/>
+        </w:rPr>
+        <w:t>docs/index.html</w:t>
+      </w:r>
+      <w:r>
+        <w:rPr>
+          <w:rFonts w:ascii="Arial" w:hAnsi="Arial" w:cs="Arial"/>
+        </w:rPr>
+        <w:t xml:space="preserve"> w formacie javadoc.</w:t>
+      </w:r>
+    </w:p>
+    <w:p>
+      <w:pPr>
+        <w:rPr>
+          <w:rFonts w:ascii="Arial" w:hAnsi="Arial" w:cs="Arial"/>
+        </w:rPr>
+      </w:pPr>
+    </w:p>
+    <w:p>
+      <w:pPr>
+        <w:rPr>
+          <w:rFonts w:ascii="Arial" w:eastAsiaTheme="majorEastAsia" w:hAnsi="Arial" w:cs="Arial"/>
+          <w:color w:val="2E74B5" w:themeColor="accent1" w:themeShade="BF"/>
+          <w:sz w:val="32"/>
+          <w:szCs w:val="32"/>
+        </w:rPr>
+      </w:pPr>
+      <w:r>
+        <w:rPr>
+          <w:rFonts w:ascii="Arial" w:hAnsi="Arial" w:cs="Arial"/>
+        </w:rPr>
+        <w:br w:type="page"/>
+      </w:r>
+    </w:p>
+    <w:p>
+      <w:pPr>
+        <w:pStyle w:val="Heading1"/>
+        <w:rPr>
+          <w:rFonts w:ascii="Arial" w:hAnsi="Arial" w:cs="Arial"/>
+        </w:rPr>
+      </w:pPr>
+      <w:r>
+        <w:rPr>
+          <w:rFonts w:ascii="Arial" w:hAnsi="Arial" w:cs="Arial"/>
+        </w:rPr>
+        <w:lastRenderedPageBreak/>
+        <w:t>Założenia, ograniczenia i warunki</w:t>
+      </w:r>
+    </w:p>
+    <w:p>
+      <w:pPr>
+        <w:pStyle w:val="ListParagraph"/>
+        <w:numPr>
+          <w:ilvl w:val="0"/>
+          <w:numId w:val="8"/>
+        </w:numPr>
+        <w:rPr>
+          <w:rFonts w:ascii="Arial" w:hAnsi="Arial" w:cs="Arial"/>
+        </w:rPr>
+      </w:pPr>
+      <w:r>
+        <w:rPr>
+          <w:rFonts w:ascii="Arial" w:hAnsi="Arial" w:cs="Arial"/>
+        </w:rPr>
+        <w:t>System nie sprawdza poprawności otrzymanych komunikatów ani argumentów wiersza poleceń i zakłada że komunikat zawsze ułożony jest zgodnie z formatem, tak jak i są podane odpowiednie argumenty wiersza poleceń</w:t>
+      </w:r>
+    </w:p>
+    <w:p>
+      <w:pPr>
+        <w:pStyle w:val="ListParagraph"/>
+        <w:rPr>
+          <w:rFonts w:ascii="Arial" w:hAnsi="Arial" w:cs="Arial"/>
+        </w:rPr>
+      </w:pPr>
+    </w:p>
+    <w:p>
+      <w:pPr>
+        <w:pStyle w:val="ListParagraph"/>
+        <w:numPr>
+          <w:ilvl w:val="0"/>
+          <w:numId w:val="8"/>
+        </w:numPr>
+        <w:rPr>
+          <w:rFonts w:ascii="Arial" w:hAnsi="Arial" w:cs="Arial"/>
+        </w:rPr>
+      </w:pPr>
+      <w:r>
+        <w:rPr>
+          <w:rFonts w:ascii="Arial" w:hAnsi="Arial" w:cs="Arial"/>
+        </w:rPr>
+        <w:t xml:space="preserve">System zakłada że nie występuje utrata pakietów i że </w:t>
+      </w:r>
+      <w:r>
+        <w:rPr>
+          <w:rFonts w:ascii="Arial" w:hAnsi="Arial" w:cs="Arial"/>
+          <w:b/>
+        </w:rPr>
+        <w:t>każdy pakiet wysłany, to pakiet dostarczony</w:t>
+      </w:r>
+      <w:r>
+        <w:rPr>
+          <w:rFonts w:ascii="Arial" w:hAnsi="Arial" w:cs="Arial"/>
+        </w:rPr>
+        <w:t>. W przypadku utraty, błędu transmisji, itd. system może w nieskończoność oczekiwać na odpowiedź lub poinformować klienta o rezerwacji zasobów, które tak naprawdę nie zostały zarezerwowane. Mogą występować również różne inne błędy.</w:t>
+      </w:r>
+    </w:p>
+    <w:p>
+      <w:pPr>
+        <w:pStyle w:val="ListParagraph"/>
+        <w:rPr>
+          <w:rFonts w:ascii="Arial" w:hAnsi="Arial" w:cs="Arial"/>
+          <w:i/>
+          <w:sz w:val="20"/>
+        </w:rPr>
+      </w:pPr>
+      <w:r>
+        <w:rPr>
+          <w:rFonts w:ascii="Arial" w:hAnsi="Arial" w:cs="Arial"/>
+          <w:i/>
+          <w:sz w:val="20"/>
+        </w:rPr>
+        <w:t>*Aczkolwiek implementacja systemu potwierdzeń i przedawnień jest możliwa i zgodna z algorytmami, jedynie nie starczyło na to czasu.</w:t>
+      </w:r>
+    </w:p>
+    <w:p>
+      <w:pPr>
+        <w:pStyle w:val="ListParagraph"/>
+        <w:rPr>
+          <w:rFonts w:ascii="Arial" w:hAnsi="Arial" w:cs="Arial"/>
+        </w:rPr>
+      </w:pPr>
+    </w:p>
+    <w:p>
+      <w:pPr>
+        <w:pStyle w:val="ListParagraph"/>
+        <w:numPr>
+          <w:ilvl w:val="0"/>
+          <w:numId w:val="8"/>
+        </w:numPr>
+        <w:rPr>
+          <w:rFonts w:ascii="Arial" w:hAnsi="Arial" w:cs="Arial"/>
+        </w:rPr>
+      </w:pPr>
+      <w:r>
+        <w:rPr>
+          <w:rFonts w:ascii="Arial" w:hAnsi="Arial" w:cs="Arial"/>
+        </w:rPr>
+        <w:t>Jeśli klient potrzebuje zasobu, który posiada tylko węzeł, który został dodany w trakcie przetwarzania zapytania przez sieć, to w zależności od etapu na którym znajdowało się wyszukiwanie w momencie dodania tego węzła, odpowiedź na zapytanie może być niezgodna z rzeczywistym stanem sieci (były zasoby, a został odesłany komunikat o niepowodzeniu)</w:t>
+      </w:r>
+    </w:p>
+    <w:p>
+      <w:pPr>
+        <w:pStyle w:val="ListParagraph"/>
+        <w:rPr>
+          <w:rFonts w:ascii="Arial" w:hAnsi="Arial" w:cs="Arial"/>
+        </w:rPr>
+      </w:pPr>
+    </w:p>
+    <w:p>
+      <w:pPr>
+        <w:pStyle w:val="ListParagraph"/>
+        <w:numPr>
+          <w:ilvl w:val="0"/>
+          <w:numId w:val="8"/>
+        </w:numPr>
+        <w:rPr>
+          <w:rFonts w:ascii="Arial" w:hAnsi="Arial" w:cs="Arial"/>
+        </w:rPr>
+      </w:pPr>
+      <w:r>
+        <w:rPr>
+          <w:rFonts w:ascii="Arial" w:hAnsi="Arial" w:cs="Arial"/>
+        </w:rPr>
+        <w:t>Sieć nie była testowana na zapytaniach pochodzących z adresów IPv6, ani na węzłach korzystających z adresów IPv6. W teorii powinno to działać, aczkolwiek ze względu na użycie w paru miejscach „:” jako separatora, jest szansa, że będzie to powodowało problemy</w:t>
+      </w:r>
+    </w:p>
+    <w:p>
+      <w:pPr>
+        <w:pStyle w:val="ListParagraph"/>
+        <w:rPr>
+          <w:rFonts w:ascii="Arial" w:hAnsi="Arial" w:cs="Arial"/>
+        </w:rPr>
+      </w:pPr>
+    </w:p>
+    <w:p>
+      <w:pPr>
+        <w:pStyle w:val="ListParagraph"/>
+        <w:numPr>
+          <w:ilvl w:val="0"/>
+          <w:numId w:val="8"/>
+        </w:numPr>
+        <w:rPr>
+          <w:rFonts w:ascii="Arial" w:hAnsi="Arial" w:cs="Arial"/>
+        </w:rPr>
+      </w:pPr>
+      <w:r>
+        <w:rPr>
+          <w:rFonts w:ascii="Arial" w:hAnsi="Arial" w:cs="Arial"/>
+        </w:rPr>
+        <w:t xml:space="preserve">Program korzysta z biblioteki </w:t>
+      </w:r>
+      <w:hyperlink r:id="rId7" w:history="1">
+        <w:r>
+          <w:rPr>
+            <w:rStyle w:val="Hyperlink"/>
+            <w:rFonts w:ascii="Arial" w:hAnsi="Arial" w:cs="Arial"/>
+          </w:rPr>
+          <w:t>https://github.com/vaqxai/java-tcpclientserver</w:t>
+        </w:r>
+      </w:hyperlink>
+      <w:r>
+        <w:rPr>
+          <w:rFonts w:ascii="Arial" w:hAnsi="Arial" w:cs="Arial"/>
+        </w:rPr>
+        <w:t>. Jest ona napisana przeze mnie (co mogę udowodnić), a jej składowe są zawarte w projekcie jako bezpośrednio skopiowane z biblioteki (ze względu na ograniczenie założeń projektu nie pozwalających na użycie narzędzia Maven)</w:t>
+      </w:r>
+    </w:p>
+    <w:p>
+      <w:pPr>
+        <w:pStyle w:val="ListParagraph"/>
+        <w:rPr>
+          <w:rFonts w:ascii="Arial" w:hAnsi="Arial" w:cs="Arial"/>
+        </w:rPr>
+      </w:pPr>
+    </w:p>
+    <w:p>
+      <w:pPr>
+        <w:jc w:val="right"/>
+        <w:rPr>
+          <w:rStyle w:val="SubtleEmphasis"/>
+          <w:rFonts w:ascii="Arial" w:hAnsi="Arial" w:cs="Arial"/>
+        </w:rPr>
+      </w:pPr>
+      <w:r>
+        <w:rPr>
+          <w:rStyle w:val="SubtleEmphasis"/>
+          <w:rFonts w:ascii="Arial" w:hAnsi="Arial" w:cs="Arial"/>
+        </w:rPr>
+        <w:t>S22666 (aka Vaqxai), Stanisław Knapiński, 2022-01-23</w:t>
+      </w:r>
+    </w:p>
+    <w:p>
+      <w:pPr>
+        <w:rPr>
+          <w:rFonts w:ascii="Arial" w:hAnsi="Arial" w:cs="Arial"/>
+        </w:rPr>
+      </w:pPr>
+    </w:p>
+    <w:p>
+      <w:pPr>
+        <w:rPr>
+          <w:rFonts w:ascii="Arial" w:hAnsi="Arial" w:cs="Arial"/>
+        </w:rPr>
+      </w:pPr>
+    </w:p>
+    <w:p>
+      <w:pPr>
+        <w:rPr>
+          <w:rFonts w:ascii="Arial" w:hAnsi="Arial" w:cs="Arial"/>
+        </w:rPr>
+      </w:pPr>
+    </w:p>
     <w:sectPr>
       <w:pgSz w:w="11906" w:h="16838"/>
       <w:pgMar w:top="1417" w:right="1417" w:bottom="1417" w:left="1417" w:header="708" w:footer="708" w:gutter="0"/>
@@ -98,6 +1560,747 @@
     </w:sectPr>
   </w:body>
 </w:document>
+</file>
+
+<file path=word/numbering.xml><?xml version="1.0" encoding="utf-8"?>
+<w:numbering xmlns:wpc="http://schemas.microsoft.com/office/word/2010/wordprocessingCanvas" xmlns:cx="http://schemas.microsoft.com/office/drawing/2014/chartex" xmlns:cx1="http://schemas.microsoft.com/office/drawing/2015/9/8/chartex" xmlns:mc="http://schemas.openxmlformats.org/markup-compatibility/2006" xmlns:o="urn:schemas-microsoft-com:office:office" xmlns:r="http://schemas.openxmlformats.org/officeDocument/2006/relationships" xmlns:m="http://schemas.openxmlformats.org/officeDocument/2006/math" xmlns:v="urn:schemas-microsoft-com:vml" xmlns:wp14="http://schemas.microsoft.com/office/word/2010/wordprocessingDrawing" xmlns:wp="http://schemas.openxmlformats.org/drawingml/2006/wordprocessingDrawing" xmlns:w10="urn:schemas-microsoft-com:office:word" xmlns:w="http://schemas.openxmlformats.org/wordprocessingml/2006/main" xmlns:w14="http://schemas.microsoft.com/office/word/2010/wordml" xmlns:w15="http://schemas.microsoft.com/office/word/2012/wordml" xmlns:w16se="http://schemas.microsoft.com/office/word/2015/wordml/symex" xmlns:wpg="http://schemas.microsoft.com/office/word/2010/wordprocessingGroup" xmlns:wpi="http://schemas.microsoft.com/office/word/2010/wordprocessingInk" xmlns:wne="http://schemas.microsoft.com/office/word/2006/wordml" xmlns:wps="http://schemas.microsoft.com/office/word/2010/wordprocessingShape" mc:Ignorable="w14 w15 w16se wp14">
+  <w:abstractNum w:abstractNumId="0" w15:restartNumberingAfterBreak="0">
+    <w:nsid w:val="024947F4"/>
+    <w:multiLevelType w:val="hybridMultilevel"/>
+    <w:tmpl w:val="4238E4EA"/>
+    <w:lvl w:ilvl="0" w:tplc="0415000F">
+      <w:start w:val="1"/>
+      <w:numFmt w:val="decimal"/>
+      <w:lvlText w:val="%1."/>
+      <w:lvlJc w:val="left"/>
+      <w:pPr>
+        <w:ind w:left="720" w:hanging="360"/>
+      </w:pPr>
+      <w:rPr>
+        <w:rFonts w:hint="default"/>
+      </w:rPr>
+    </w:lvl>
+    <w:lvl w:ilvl="1" w:tplc="04150019" w:tentative="1">
+      <w:start w:val="1"/>
+      <w:numFmt w:val="lowerLetter"/>
+      <w:lvlText w:val="%2."/>
+      <w:lvlJc w:val="left"/>
+      <w:pPr>
+        <w:ind w:left="1440" w:hanging="360"/>
+      </w:pPr>
+    </w:lvl>
+    <w:lvl w:ilvl="2" w:tplc="0415001B" w:tentative="1">
+      <w:start w:val="1"/>
+      <w:numFmt w:val="lowerRoman"/>
+      <w:lvlText w:val="%3."/>
+      <w:lvlJc w:val="right"/>
+      <w:pPr>
+        <w:ind w:left="2160" w:hanging="180"/>
+      </w:pPr>
+    </w:lvl>
+    <w:lvl w:ilvl="3" w:tplc="0415000F" w:tentative="1">
+      <w:start w:val="1"/>
+      <w:numFmt w:val="decimal"/>
+      <w:lvlText w:val="%4."/>
+      <w:lvlJc w:val="left"/>
+      <w:pPr>
+        <w:ind w:left="2880" w:hanging="360"/>
+      </w:pPr>
+    </w:lvl>
+    <w:lvl w:ilvl="4" w:tplc="04150019" w:tentative="1">
+      <w:start w:val="1"/>
+      <w:numFmt w:val="lowerLetter"/>
+      <w:lvlText w:val="%5."/>
+      <w:lvlJc w:val="left"/>
+      <w:pPr>
+        <w:ind w:left="3600" w:hanging="360"/>
+      </w:pPr>
+    </w:lvl>
+    <w:lvl w:ilvl="5" w:tplc="0415001B" w:tentative="1">
+      <w:start w:val="1"/>
+      <w:numFmt w:val="lowerRoman"/>
+      <w:lvlText w:val="%6."/>
+      <w:lvlJc w:val="right"/>
+      <w:pPr>
+        <w:ind w:left="4320" w:hanging="180"/>
+      </w:pPr>
+    </w:lvl>
+    <w:lvl w:ilvl="6" w:tplc="0415000F" w:tentative="1">
+      <w:start w:val="1"/>
+      <w:numFmt w:val="decimal"/>
+      <w:lvlText w:val="%7."/>
+      <w:lvlJc w:val="left"/>
+      <w:pPr>
+        <w:ind w:left="5040" w:hanging="360"/>
+      </w:pPr>
+    </w:lvl>
+    <w:lvl w:ilvl="7" w:tplc="04150019" w:tentative="1">
+      <w:start w:val="1"/>
+      <w:numFmt w:val="lowerLetter"/>
+      <w:lvlText w:val="%8."/>
+      <w:lvlJc w:val="left"/>
+      <w:pPr>
+        <w:ind w:left="5760" w:hanging="360"/>
+      </w:pPr>
+    </w:lvl>
+    <w:lvl w:ilvl="8" w:tplc="0415001B" w:tentative="1">
+      <w:start w:val="1"/>
+      <w:numFmt w:val="lowerRoman"/>
+      <w:lvlText w:val="%9."/>
+      <w:lvlJc w:val="right"/>
+      <w:pPr>
+        <w:ind w:left="6480" w:hanging="180"/>
+      </w:pPr>
+    </w:lvl>
+  </w:abstractNum>
+  <w:abstractNum w:abstractNumId="1" w15:restartNumberingAfterBreak="0">
+    <w:nsid w:val="0DC86D7E"/>
+    <w:multiLevelType w:val="hybridMultilevel"/>
+    <w:tmpl w:val="D100A5E2"/>
+    <w:lvl w:ilvl="0" w:tplc="0415000F">
+      <w:start w:val="1"/>
+      <w:numFmt w:val="decimal"/>
+      <w:lvlText w:val="%1."/>
+      <w:lvlJc w:val="left"/>
+      <w:pPr>
+        <w:ind w:left="720" w:hanging="360"/>
+      </w:pPr>
+      <w:rPr>
+        <w:rFonts w:hint="default"/>
+      </w:rPr>
+    </w:lvl>
+    <w:lvl w:ilvl="1" w:tplc="04150019">
+      <w:start w:val="1"/>
+      <w:numFmt w:val="lowerLetter"/>
+      <w:lvlText w:val="%2."/>
+      <w:lvlJc w:val="left"/>
+      <w:pPr>
+        <w:ind w:left="1440" w:hanging="360"/>
+      </w:pPr>
+    </w:lvl>
+    <w:lvl w:ilvl="2" w:tplc="0415001B" w:tentative="1">
+      <w:start w:val="1"/>
+      <w:numFmt w:val="lowerRoman"/>
+      <w:lvlText w:val="%3."/>
+      <w:lvlJc w:val="right"/>
+      <w:pPr>
+        <w:ind w:left="2160" w:hanging="180"/>
+      </w:pPr>
+    </w:lvl>
+    <w:lvl w:ilvl="3" w:tplc="0415000F" w:tentative="1">
+      <w:start w:val="1"/>
+      <w:numFmt w:val="decimal"/>
+      <w:lvlText w:val="%4."/>
+      <w:lvlJc w:val="left"/>
+      <w:pPr>
+        <w:ind w:left="2880" w:hanging="360"/>
+      </w:pPr>
+    </w:lvl>
+    <w:lvl w:ilvl="4" w:tplc="04150019" w:tentative="1">
+      <w:start w:val="1"/>
+      <w:numFmt w:val="lowerLetter"/>
+      <w:lvlText w:val="%5."/>
+      <w:lvlJc w:val="left"/>
+      <w:pPr>
+        <w:ind w:left="3600" w:hanging="360"/>
+      </w:pPr>
+    </w:lvl>
+    <w:lvl w:ilvl="5" w:tplc="0415001B" w:tentative="1">
+      <w:start w:val="1"/>
+      <w:numFmt w:val="lowerRoman"/>
+      <w:lvlText w:val="%6."/>
+      <w:lvlJc w:val="right"/>
+      <w:pPr>
+        <w:ind w:left="4320" w:hanging="180"/>
+      </w:pPr>
+    </w:lvl>
+    <w:lvl w:ilvl="6" w:tplc="0415000F" w:tentative="1">
+      <w:start w:val="1"/>
+      <w:numFmt w:val="decimal"/>
+      <w:lvlText w:val="%7."/>
+      <w:lvlJc w:val="left"/>
+      <w:pPr>
+        <w:ind w:left="5040" w:hanging="360"/>
+      </w:pPr>
+    </w:lvl>
+    <w:lvl w:ilvl="7" w:tplc="04150019" w:tentative="1">
+      <w:start w:val="1"/>
+      <w:numFmt w:val="lowerLetter"/>
+      <w:lvlText w:val="%8."/>
+      <w:lvlJc w:val="left"/>
+      <w:pPr>
+        <w:ind w:left="5760" w:hanging="360"/>
+      </w:pPr>
+    </w:lvl>
+    <w:lvl w:ilvl="8" w:tplc="0415001B" w:tentative="1">
+      <w:start w:val="1"/>
+      <w:numFmt w:val="lowerRoman"/>
+      <w:lvlText w:val="%9."/>
+      <w:lvlJc w:val="right"/>
+      <w:pPr>
+        <w:ind w:left="6480" w:hanging="180"/>
+      </w:pPr>
+    </w:lvl>
+  </w:abstractNum>
+  <w:abstractNum w:abstractNumId="2" w15:restartNumberingAfterBreak="0">
+    <w:nsid w:val="17BD64E1"/>
+    <w:multiLevelType w:val="hybridMultilevel"/>
+    <w:tmpl w:val="02B8ACC8"/>
+    <w:lvl w:ilvl="0" w:tplc="0415000F">
+      <w:start w:val="1"/>
+      <w:numFmt w:val="decimal"/>
+      <w:lvlText w:val="%1."/>
+      <w:lvlJc w:val="left"/>
+      <w:pPr>
+        <w:ind w:left="720" w:hanging="360"/>
+      </w:pPr>
+      <w:rPr>
+        <w:rFonts w:hint="default"/>
+      </w:rPr>
+    </w:lvl>
+    <w:lvl w:ilvl="1" w:tplc="04150019" w:tentative="1">
+      <w:start w:val="1"/>
+      <w:numFmt w:val="lowerLetter"/>
+      <w:lvlText w:val="%2."/>
+      <w:lvlJc w:val="left"/>
+      <w:pPr>
+        <w:ind w:left="1440" w:hanging="360"/>
+      </w:pPr>
+    </w:lvl>
+    <w:lvl w:ilvl="2" w:tplc="0415001B" w:tentative="1">
+      <w:start w:val="1"/>
+      <w:numFmt w:val="lowerRoman"/>
+      <w:lvlText w:val="%3."/>
+      <w:lvlJc w:val="right"/>
+      <w:pPr>
+        <w:ind w:left="2160" w:hanging="180"/>
+      </w:pPr>
+    </w:lvl>
+    <w:lvl w:ilvl="3" w:tplc="0415000F" w:tentative="1">
+      <w:start w:val="1"/>
+      <w:numFmt w:val="decimal"/>
+      <w:lvlText w:val="%4."/>
+      <w:lvlJc w:val="left"/>
+      <w:pPr>
+        <w:ind w:left="2880" w:hanging="360"/>
+      </w:pPr>
+    </w:lvl>
+    <w:lvl w:ilvl="4" w:tplc="04150019" w:tentative="1">
+      <w:start w:val="1"/>
+      <w:numFmt w:val="lowerLetter"/>
+      <w:lvlText w:val="%5."/>
+      <w:lvlJc w:val="left"/>
+      <w:pPr>
+        <w:ind w:left="3600" w:hanging="360"/>
+      </w:pPr>
+    </w:lvl>
+    <w:lvl w:ilvl="5" w:tplc="0415001B" w:tentative="1">
+      <w:start w:val="1"/>
+      <w:numFmt w:val="lowerRoman"/>
+      <w:lvlText w:val="%6."/>
+      <w:lvlJc w:val="right"/>
+      <w:pPr>
+        <w:ind w:left="4320" w:hanging="180"/>
+      </w:pPr>
+    </w:lvl>
+    <w:lvl w:ilvl="6" w:tplc="0415000F" w:tentative="1">
+      <w:start w:val="1"/>
+      <w:numFmt w:val="decimal"/>
+      <w:lvlText w:val="%7."/>
+      <w:lvlJc w:val="left"/>
+      <w:pPr>
+        <w:ind w:left="5040" w:hanging="360"/>
+      </w:pPr>
+    </w:lvl>
+    <w:lvl w:ilvl="7" w:tplc="04150019" w:tentative="1">
+      <w:start w:val="1"/>
+      <w:numFmt w:val="lowerLetter"/>
+      <w:lvlText w:val="%8."/>
+      <w:lvlJc w:val="left"/>
+      <w:pPr>
+        <w:ind w:left="5760" w:hanging="360"/>
+      </w:pPr>
+    </w:lvl>
+    <w:lvl w:ilvl="8" w:tplc="0415001B" w:tentative="1">
+      <w:start w:val="1"/>
+      <w:numFmt w:val="lowerRoman"/>
+      <w:lvlText w:val="%9."/>
+      <w:lvlJc w:val="right"/>
+      <w:pPr>
+        <w:ind w:left="6480" w:hanging="180"/>
+      </w:pPr>
+    </w:lvl>
+  </w:abstractNum>
+  <w:abstractNum w:abstractNumId="3" w15:restartNumberingAfterBreak="0">
+    <w:nsid w:val="2E436DA8"/>
+    <w:multiLevelType w:val="hybridMultilevel"/>
+    <w:tmpl w:val="74265942"/>
+    <w:lvl w:ilvl="0" w:tplc="0415000F">
+      <w:start w:val="1"/>
+      <w:numFmt w:val="decimal"/>
+      <w:lvlText w:val="%1."/>
+      <w:lvlJc w:val="left"/>
+      <w:pPr>
+        <w:ind w:left="720" w:hanging="360"/>
+      </w:pPr>
+      <w:rPr>
+        <w:rFonts w:hint="default"/>
+      </w:rPr>
+    </w:lvl>
+    <w:lvl w:ilvl="1" w:tplc="04150019" w:tentative="1">
+      <w:start w:val="1"/>
+      <w:numFmt w:val="lowerLetter"/>
+      <w:lvlText w:val="%2."/>
+      <w:lvlJc w:val="left"/>
+      <w:pPr>
+        <w:ind w:left="1440" w:hanging="360"/>
+      </w:pPr>
+    </w:lvl>
+    <w:lvl w:ilvl="2" w:tplc="0415001B" w:tentative="1">
+      <w:start w:val="1"/>
+      <w:numFmt w:val="lowerRoman"/>
+      <w:lvlText w:val="%3."/>
+      <w:lvlJc w:val="right"/>
+      <w:pPr>
+        <w:ind w:left="2160" w:hanging="180"/>
+      </w:pPr>
+    </w:lvl>
+    <w:lvl w:ilvl="3" w:tplc="0415000F" w:tentative="1">
+      <w:start w:val="1"/>
+      <w:numFmt w:val="decimal"/>
+      <w:lvlText w:val="%4."/>
+      <w:lvlJc w:val="left"/>
+      <w:pPr>
+        <w:ind w:left="2880" w:hanging="360"/>
+      </w:pPr>
+    </w:lvl>
+    <w:lvl w:ilvl="4" w:tplc="04150019" w:tentative="1">
+      <w:start w:val="1"/>
+      <w:numFmt w:val="lowerLetter"/>
+      <w:lvlText w:val="%5."/>
+      <w:lvlJc w:val="left"/>
+      <w:pPr>
+        <w:ind w:left="3600" w:hanging="360"/>
+      </w:pPr>
+    </w:lvl>
+    <w:lvl w:ilvl="5" w:tplc="0415001B" w:tentative="1">
+      <w:start w:val="1"/>
+      <w:numFmt w:val="lowerRoman"/>
+      <w:lvlText w:val="%6."/>
+      <w:lvlJc w:val="right"/>
+      <w:pPr>
+        <w:ind w:left="4320" w:hanging="180"/>
+      </w:pPr>
+    </w:lvl>
+    <w:lvl w:ilvl="6" w:tplc="0415000F" w:tentative="1">
+      <w:start w:val="1"/>
+      <w:numFmt w:val="decimal"/>
+      <w:lvlText w:val="%7."/>
+      <w:lvlJc w:val="left"/>
+      <w:pPr>
+        <w:ind w:left="5040" w:hanging="360"/>
+      </w:pPr>
+    </w:lvl>
+    <w:lvl w:ilvl="7" w:tplc="04150019" w:tentative="1">
+      <w:start w:val="1"/>
+      <w:numFmt w:val="lowerLetter"/>
+      <w:lvlText w:val="%8."/>
+      <w:lvlJc w:val="left"/>
+      <w:pPr>
+        <w:ind w:left="5760" w:hanging="360"/>
+      </w:pPr>
+    </w:lvl>
+    <w:lvl w:ilvl="8" w:tplc="0415001B" w:tentative="1">
+      <w:start w:val="1"/>
+      <w:numFmt w:val="lowerRoman"/>
+      <w:lvlText w:val="%9."/>
+      <w:lvlJc w:val="right"/>
+      <w:pPr>
+        <w:ind w:left="6480" w:hanging="180"/>
+      </w:pPr>
+    </w:lvl>
+  </w:abstractNum>
+  <w:abstractNum w:abstractNumId="4" w15:restartNumberingAfterBreak="0">
+    <w:nsid w:val="394B293E"/>
+    <w:multiLevelType w:val="hybridMultilevel"/>
+    <w:tmpl w:val="416C2398"/>
+    <w:lvl w:ilvl="0" w:tplc="0415000F">
+      <w:start w:val="1"/>
+      <w:numFmt w:val="decimal"/>
+      <w:lvlText w:val="%1."/>
+      <w:lvlJc w:val="left"/>
+      <w:pPr>
+        <w:ind w:left="720" w:hanging="360"/>
+      </w:pPr>
+      <w:rPr>
+        <w:rFonts w:hint="default"/>
+      </w:rPr>
+    </w:lvl>
+    <w:lvl w:ilvl="1" w:tplc="04150019" w:tentative="1">
+      <w:start w:val="1"/>
+      <w:numFmt w:val="lowerLetter"/>
+      <w:lvlText w:val="%2."/>
+      <w:lvlJc w:val="left"/>
+      <w:pPr>
+        <w:ind w:left="1440" w:hanging="360"/>
+      </w:pPr>
+    </w:lvl>
+    <w:lvl w:ilvl="2" w:tplc="0415001B" w:tentative="1">
+      <w:start w:val="1"/>
+      <w:numFmt w:val="lowerRoman"/>
+      <w:lvlText w:val="%3."/>
+      <w:lvlJc w:val="right"/>
+      <w:pPr>
+        <w:ind w:left="2160" w:hanging="180"/>
+      </w:pPr>
+    </w:lvl>
+    <w:lvl w:ilvl="3" w:tplc="0415000F" w:tentative="1">
+      <w:start w:val="1"/>
+      <w:numFmt w:val="decimal"/>
+      <w:lvlText w:val="%4."/>
+      <w:lvlJc w:val="left"/>
+      <w:pPr>
+        <w:ind w:left="2880" w:hanging="360"/>
+      </w:pPr>
+    </w:lvl>
+    <w:lvl w:ilvl="4" w:tplc="04150019" w:tentative="1">
+      <w:start w:val="1"/>
+      <w:numFmt w:val="lowerLetter"/>
+      <w:lvlText w:val="%5."/>
+      <w:lvlJc w:val="left"/>
+      <w:pPr>
+        <w:ind w:left="3600" w:hanging="360"/>
+      </w:pPr>
+    </w:lvl>
+    <w:lvl w:ilvl="5" w:tplc="0415001B" w:tentative="1">
+      <w:start w:val="1"/>
+      <w:numFmt w:val="lowerRoman"/>
+      <w:lvlText w:val="%6."/>
+      <w:lvlJc w:val="right"/>
+      <w:pPr>
+        <w:ind w:left="4320" w:hanging="180"/>
+      </w:pPr>
+    </w:lvl>
+    <w:lvl w:ilvl="6" w:tplc="0415000F" w:tentative="1">
+      <w:start w:val="1"/>
+      <w:numFmt w:val="decimal"/>
+      <w:lvlText w:val="%7."/>
+      <w:lvlJc w:val="left"/>
+      <w:pPr>
+        <w:ind w:left="5040" w:hanging="360"/>
+      </w:pPr>
+    </w:lvl>
+    <w:lvl w:ilvl="7" w:tplc="04150019" w:tentative="1">
+      <w:start w:val="1"/>
+      <w:numFmt w:val="lowerLetter"/>
+      <w:lvlText w:val="%8."/>
+      <w:lvlJc w:val="left"/>
+      <w:pPr>
+        <w:ind w:left="5760" w:hanging="360"/>
+      </w:pPr>
+    </w:lvl>
+    <w:lvl w:ilvl="8" w:tplc="0415001B" w:tentative="1">
+      <w:start w:val="1"/>
+      <w:numFmt w:val="lowerRoman"/>
+      <w:lvlText w:val="%9."/>
+      <w:lvlJc w:val="right"/>
+      <w:pPr>
+        <w:ind w:left="6480" w:hanging="180"/>
+      </w:pPr>
+    </w:lvl>
+  </w:abstractNum>
+  <w:abstractNum w:abstractNumId="5" w15:restartNumberingAfterBreak="0">
+    <w:nsid w:val="51AB5175"/>
+    <w:multiLevelType w:val="hybridMultilevel"/>
+    <w:tmpl w:val="CBA40966"/>
+    <w:lvl w:ilvl="0" w:tplc="0415000F">
+      <w:start w:val="1"/>
+      <w:numFmt w:val="decimal"/>
+      <w:lvlText w:val="%1."/>
+      <w:lvlJc w:val="left"/>
+      <w:pPr>
+        <w:ind w:left="720" w:hanging="360"/>
+      </w:pPr>
+      <w:rPr>
+        <w:rFonts w:hint="default"/>
+      </w:rPr>
+    </w:lvl>
+    <w:lvl w:ilvl="1" w:tplc="04150019">
+      <w:start w:val="1"/>
+      <w:numFmt w:val="lowerLetter"/>
+      <w:lvlText w:val="%2."/>
+      <w:lvlJc w:val="left"/>
+      <w:pPr>
+        <w:ind w:left="1440" w:hanging="360"/>
+      </w:pPr>
+    </w:lvl>
+    <w:lvl w:ilvl="2" w:tplc="0415001B" w:tentative="1">
+      <w:start w:val="1"/>
+      <w:numFmt w:val="lowerRoman"/>
+      <w:lvlText w:val="%3."/>
+      <w:lvlJc w:val="right"/>
+      <w:pPr>
+        <w:ind w:left="2160" w:hanging="180"/>
+      </w:pPr>
+    </w:lvl>
+    <w:lvl w:ilvl="3" w:tplc="0415000F" w:tentative="1">
+      <w:start w:val="1"/>
+      <w:numFmt w:val="decimal"/>
+      <w:lvlText w:val="%4."/>
+      <w:lvlJc w:val="left"/>
+      <w:pPr>
+        <w:ind w:left="2880" w:hanging="360"/>
+      </w:pPr>
+    </w:lvl>
+    <w:lvl w:ilvl="4" w:tplc="04150019" w:tentative="1">
+      <w:start w:val="1"/>
+      <w:numFmt w:val="lowerLetter"/>
+      <w:lvlText w:val="%5."/>
+      <w:lvlJc w:val="left"/>
+      <w:pPr>
+        <w:ind w:left="3600" w:hanging="360"/>
+      </w:pPr>
+    </w:lvl>
+    <w:lvl w:ilvl="5" w:tplc="0415001B" w:tentative="1">
+      <w:start w:val="1"/>
+      <w:numFmt w:val="lowerRoman"/>
+      <w:lvlText w:val="%6."/>
+      <w:lvlJc w:val="right"/>
+      <w:pPr>
+        <w:ind w:left="4320" w:hanging="180"/>
+      </w:pPr>
+    </w:lvl>
+    <w:lvl w:ilvl="6" w:tplc="0415000F" w:tentative="1">
+      <w:start w:val="1"/>
+      <w:numFmt w:val="decimal"/>
+      <w:lvlText w:val="%7."/>
+      <w:lvlJc w:val="left"/>
+      <w:pPr>
+        <w:ind w:left="5040" w:hanging="360"/>
+      </w:pPr>
+    </w:lvl>
+    <w:lvl w:ilvl="7" w:tplc="04150019" w:tentative="1">
+      <w:start w:val="1"/>
+      <w:numFmt w:val="lowerLetter"/>
+      <w:lvlText w:val="%8."/>
+      <w:lvlJc w:val="left"/>
+      <w:pPr>
+        <w:ind w:left="5760" w:hanging="360"/>
+      </w:pPr>
+    </w:lvl>
+    <w:lvl w:ilvl="8" w:tplc="0415001B" w:tentative="1">
+      <w:start w:val="1"/>
+      <w:numFmt w:val="lowerRoman"/>
+      <w:lvlText w:val="%9."/>
+      <w:lvlJc w:val="right"/>
+      <w:pPr>
+        <w:ind w:left="6480" w:hanging="180"/>
+      </w:pPr>
+    </w:lvl>
+  </w:abstractNum>
+  <w:abstractNum w:abstractNumId="6" w15:restartNumberingAfterBreak="0">
+    <w:nsid w:val="5AB10888"/>
+    <w:multiLevelType w:val="hybridMultilevel"/>
+    <w:tmpl w:val="C4DCA976"/>
+    <w:lvl w:ilvl="0" w:tplc="0415000F">
+      <w:start w:val="1"/>
+      <w:numFmt w:val="decimal"/>
+      <w:lvlText w:val="%1."/>
+      <w:lvlJc w:val="left"/>
+      <w:pPr>
+        <w:ind w:left="720" w:hanging="360"/>
+      </w:pPr>
+      <w:rPr>
+        <w:rFonts w:hint="default"/>
+      </w:rPr>
+    </w:lvl>
+    <w:lvl w:ilvl="1" w:tplc="04150019" w:tentative="1">
+      <w:start w:val="1"/>
+      <w:numFmt w:val="lowerLetter"/>
+      <w:lvlText w:val="%2."/>
+      <w:lvlJc w:val="left"/>
+      <w:pPr>
+        <w:ind w:left="1440" w:hanging="360"/>
+      </w:pPr>
+    </w:lvl>
+    <w:lvl w:ilvl="2" w:tplc="0415001B" w:tentative="1">
+      <w:start w:val="1"/>
+      <w:numFmt w:val="lowerRoman"/>
+      <w:lvlText w:val="%3."/>
+      <w:lvlJc w:val="right"/>
+      <w:pPr>
+        <w:ind w:left="2160" w:hanging="180"/>
+      </w:pPr>
+    </w:lvl>
+    <w:lvl w:ilvl="3" w:tplc="0415000F" w:tentative="1">
+      <w:start w:val="1"/>
+      <w:numFmt w:val="decimal"/>
+      <w:lvlText w:val="%4."/>
+      <w:lvlJc w:val="left"/>
+      <w:pPr>
+        <w:ind w:left="2880" w:hanging="360"/>
+      </w:pPr>
+    </w:lvl>
+    <w:lvl w:ilvl="4" w:tplc="04150019" w:tentative="1">
+      <w:start w:val="1"/>
+      <w:numFmt w:val="lowerLetter"/>
+      <w:lvlText w:val="%5."/>
+      <w:lvlJc w:val="left"/>
+      <w:pPr>
+        <w:ind w:left="3600" w:hanging="360"/>
+      </w:pPr>
+    </w:lvl>
+    <w:lvl w:ilvl="5" w:tplc="0415001B" w:tentative="1">
+      <w:start w:val="1"/>
+      <w:numFmt w:val="lowerRoman"/>
+      <w:lvlText w:val="%6."/>
+      <w:lvlJc w:val="right"/>
+      <w:pPr>
+        <w:ind w:left="4320" w:hanging="180"/>
+      </w:pPr>
+    </w:lvl>
+    <w:lvl w:ilvl="6" w:tplc="0415000F" w:tentative="1">
+      <w:start w:val="1"/>
+      <w:numFmt w:val="decimal"/>
+      <w:lvlText w:val="%7."/>
+      <w:lvlJc w:val="left"/>
+      <w:pPr>
+        <w:ind w:left="5040" w:hanging="360"/>
+      </w:pPr>
+    </w:lvl>
+    <w:lvl w:ilvl="7" w:tplc="04150019" w:tentative="1">
+      <w:start w:val="1"/>
+      <w:numFmt w:val="lowerLetter"/>
+      <w:lvlText w:val="%8."/>
+      <w:lvlJc w:val="left"/>
+      <w:pPr>
+        <w:ind w:left="5760" w:hanging="360"/>
+      </w:pPr>
+    </w:lvl>
+    <w:lvl w:ilvl="8" w:tplc="0415001B" w:tentative="1">
+      <w:start w:val="1"/>
+      <w:numFmt w:val="lowerRoman"/>
+      <w:lvlText w:val="%9."/>
+      <w:lvlJc w:val="right"/>
+      <w:pPr>
+        <w:ind w:left="6480" w:hanging="180"/>
+      </w:pPr>
+    </w:lvl>
+  </w:abstractNum>
+  <w:abstractNum w:abstractNumId="7" w15:restartNumberingAfterBreak="0">
+    <w:nsid w:val="66E943C4"/>
+    <w:multiLevelType w:val="hybridMultilevel"/>
+    <w:tmpl w:val="E68054F4"/>
+    <w:lvl w:ilvl="0" w:tplc="0415000F">
+      <w:start w:val="1"/>
+      <w:numFmt w:val="decimal"/>
+      <w:lvlText w:val="%1."/>
+      <w:lvlJc w:val="left"/>
+      <w:pPr>
+        <w:ind w:left="720" w:hanging="360"/>
+      </w:pPr>
+      <w:rPr>
+        <w:rFonts w:hint="default"/>
+      </w:rPr>
+    </w:lvl>
+    <w:lvl w:ilvl="1" w:tplc="04150019">
+      <w:start w:val="1"/>
+      <w:numFmt w:val="lowerLetter"/>
+      <w:lvlText w:val="%2."/>
+      <w:lvlJc w:val="left"/>
+      <w:pPr>
+        <w:ind w:left="1440" w:hanging="360"/>
+      </w:pPr>
+    </w:lvl>
+    <w:lvl w:ilvl="2" w:tplc="0415001B" w:tentative="1">
+      <w:start w:val="1"/>
+      <w:numFmt w:val="lowerRoman"/>
+      <w:lvlText w:val="%3."/>
+      <w:lvlJc w:val="right"/>
+      <w:pPr>
+        <w:ind w:left="2160" w:hanging="180"/>
+      </w:pPr>
+    </w:lvl>
+    <w:lvl w:ilvl="3" w:tplc="0415000F" w:tentative="1">
+      <w:start w:val="1"/>
+      <w:numFmt w:val="decimal"/>
+      <w:lvlText w:val="%4."/>
+      <w:lvlJc w:val="left"/>
+      <w:pPr>
+        <w:ind w:left="2880" w:hanging="360"/>
+      </w:pPr>
+    </w:lvl>
+    <w:lvl w:ilvl="4" w:tplc="04150019" w:tentative="1">
+      <w:start w:val="1"/>
+      <w:numFmt w:val="lowerLetter"/>
+      <w:lvlText w:val="%5."/>
+      <w:lvlJc w:val="left"/>
+      <w:pPr>
+        <w:ind w:left="3600" w:hanging="360"/>
+      </w:pPr>
+    </w:lvl>
+    <w:lvl w:ilvl="5" w:tplc="0415001B" w:tentative="1">
+      <w:start w:val="1"/>
+      <w:numFmt w:val="lowerRoman"/>
+      <w:lvlText w:val="%6."/>
+      <w:lvlJc w:val="right"/>
+      <w:pPr>
+        <w:ind w:left="4320" w:hanging="180"/>
+      </w:pPr>
+    </w:lvl>
+    <w:lvl w:ilvl="6" w:tplc="0415000F" w:tentative="1">
+      <w:start w:val="1"/>
+      <w:numFmt w:val="decimal"/>
+      <w:lvlText w:val="%7."/>
+      <w:lvlJc w:val="left"/>
+      <w:pPr>
+        <w:ind w:left="5040" w:hanging="360"/>
+      </w:pPr>
+    </w:lvl>
+    <w:lvl w:ilvl="7" w:tplc="04150019" w:tentative="1">
+      <w:start w:val="1"/>
+      <w:numFmt w:val="lowerLetter"/>
+      <w:lvlText w:val="%8."/>
+      <w:lvlJc w:val="left"/>
+      <w:pPr>
+        <w:ind w:left="5760" w:hanging="360"/>
+      </w:pPr>
+    </w:lvl>
+    <w:lvl w:ilvl="8" w:tplc="0415001B" w:tentative="1">
+      <w:start w:val="1"/>
+      <w:numFmt w:val="lowerRoman"/>
+      <w:lvlText w:val="%9."/>
+      <w:lvlJc w:val="right"/>
+      <w:pPr>
+        <w:ind w:left="6480" w:hanging="180"/>
+      </w:pPr>
+    </w:lvl>
+  </w:abstractNum>
+  <w:num w:numId="1">
+    <w:abstractNumId w:val="0"/>
+  </w:num>
+  <w:num w:numId="2">
+    <w:abstractNumId w:val="4"/>
+  </w:num>
+  <w:num w:numId="3">
+    <w:abstractNumId w:val="7"/>
+  </w:num>
+  <w:num w:numId="4">
+    <w:abstractNumId w:val="2"/>
+  </w:num>
+  <w:num w:numId="5">
+    <w:abstractNumId w:val="5"/>
+  </w:num>
+  <w:num w:numId="6">
+    <w:abstractNumId w:val="1"/>
+  </w:num>
+  <w:num w:numId="7">
+    <w:abstractNumId w:val="3"/>
+  </w:num>
+  <w:num w:numId="8">
+    <w:abstractNumId w:val="6"/>
+  </w:num>
+</w:numbering>
 </file>
 
 <file path=word/styles.xml><?xml version="1.0" encoding="utf-8"?>
@@ -658,6 +2861,59 @@
       <w:szCs w:val="26"/>
     </w:rPr>
   </w:style>
+  <w:style w:type="paragraph" w:styleId="ListParagraph">
+    <w:name w:val="List Paragraph"/>
+    <w:basedOn w:val="Normal"/>
+    <w:uiPriority w:val="34"/>
+    <w:qFormat/>
+    <w:rsid w:val="00E86C5C"/>
+    <w:pPr>
+      <w:ind w:left="720"/>
+      <w:contextualSpacing/>
+    </w:pPr>
+  </w:style>
+  <w:style w:type="paragraph" w:styleId="Caption">
+    <w:name w:val="caption"/>
+    <w:basedOn w:val="Normal"/>
+    <w:next w:val="Normal"/>
+    <w:uiPriority w:val="35"/>
+    <w:unhideWhenUsed/>
+    <w:qFormat/>
+    <w:rsid w:val="00E86C5C"/>
+    <w:pPr>
+      <w:spacing w:after="200" w:line="240" w:lineRule="auto"/>
+    </w:pPr>
+    <w:rPr>
+      <w:i/>
+      <w:iCs/>
+      <w:color w:val="44546A" w:themeColor="text2"/>
+      <w:sz w:val="18"/>
+      <w:szCs w:val="18"/>
+    </w:rPr>
+  </w:style>
+  <w:style w:type="character" w:styleId="Hyperlink">
+    <w:name w:val="Hyperlink"/>
+    <w:basedOn w:val="DefaultParagraphFont"/>
+    <w:uiPriority w:val="99"/>
+    <w:unhideWhenUsed/>
+    <w:rsid w:val="00D72321"/>
+    <w:rPr>
+      <w:color w:val="0563C1" w:themeColor="hyperlink"/>
+      <w:u w:val="single"/>
+    </w:rPr>
+  </w:style>
+  <w:style w:type="character" w:styleId="SubtleEmphasis">
+    <w:name w:val="Subtle Emphasis"/>
+    <w:basedOn w:val="DefaultParagraphFont"/>
+    <w:uiPriority w:val="19"/>
+    <w:qFormat/>
+    <w:rsid w:val="009607F7"/>
+    <w:rPr>
+      <w:i/>
+      <w:iCs/>
+      <w:color w:val="404040" w:themeColor="text1" w:themeTint="BF"/>
+    </w:rPr>
+  </w:style>
 </w:styles>
 </file>
 

</xml_diff>